<commit_message>
Added nested image test
</commit_message>
<xml_diff>
--- a/OpenXMLTemplatesTest/ControlReplacersTests/PictureControlReplacerTests/Doc.docx
+++ b/OpenXMLTemplatesTest/ControlReplacersTests/PictureControlReplacerTests/Doc.docx
@@ -1,6 +1,6 @@
 
 <file path=word/document.xml><?xml version="1.0" encoding="utf-8"?>
-<w:document xmlns:wpc="http://schemas.microsoft.com/office/word/2010/wordprocessingCanvas" xmlns:mc="http://schemas.openxmlformats.org/markup-compatibility/2006" xmlns:o="urn:schemas-microsoft-com:office:office" xmlns:r="http://schemas.openxmlformats.org/officeDocument/2006/relationships" xmlns:m="http://schemas.openxmlformats.org/officeDocument/2006/math" xmlns:v="urn:schemas-microsoft-com:vml" xmlns:wp14="http://schemas.microsoft.com/office/word/2010/wordprocessingDrawing" xmlns:wp="http://schemas.openxmlformats.org/drawingml/2006/wordprocessingDrawing" xmlns:w10="urn:schemas-microsoft-com:office:word" xmlns:w="http://schemas.openxmlformats.org/wordprocessingml/2006/main" xmlns:w14="http://schemas.microsoft.com/office/word/2010/wordml" xmlns:w15="http://schemas.microsoft.com/office/word/2012/wordml" xmlns:wpg="http://schemas.microsoft.com/office/word/2010/wordprocessingGroup" xmlns:wpi="http://schemas.microsoft.com/office/word/2010/wordprocessingInk" xmlns:wne="http://schemas.microsoft.com/office/word/2006/wordml" xmlns:wps="http://schemas.microsoft.com/office/word/2010/wordprocessingShape" mc:Ignorable="w14 w15 wp14">
+<w:document xmlns:wpc="http://schemas.microsoft.com/office/word/2010/wordprocessingCanvas" xmlns:cx="http://schemas.microsoft.com/office/drawing/2014/chartex" xmlns:cx1="http://schemas.microsoft.com/office/drawing/2015/9/8/chartex" xmlns:cx2="http://schemas.microsoft.com/office/drawing/2015/10/21/chartex" xmlns:cx3="http://schemas.microsoft.com/office/drawing/2016/5/9/chartex" xmlns:cx4="http://schemas.microsoft.com/office/drawing/2016/5/10/chartex" xmlns:cx5="http://schemas.microsoft.com/office/drawing/2016/5/11/chartex" xmlns:cx6="http://schemas.microsoft.com/office/drawing/2016/5/12/chartex" xmlns:cx7="http://schemas.microsoft.com/office/drawing/2016/5/13/chartex" xmlns:cx8="http://schemas.microsoft.com/office/drawing/2016/5/14/chartex" xmlns:mc="http://schemas.openxmlformats.org/markup-compatibility/2006" xmlns:aink="http://schemas.microsoft.com/office/drawing/2016/ink" xmlns:am3d="http://schemas.microsoft.com/office/drawing/2017/model3d" xmlns:o="urn:schemas-microsoft-com:office:office" xmlns:r="http://schemas.openxmlformats.org/officeDocument/2006/relationships" xmlns:m="http://schemas.openxmlformats.org/officeDocument/2006/math" xmlns:v="urn:schemas-microsoft-com:vml" xmlns:wp14="http://schemas.microsoft.com/office/word/2010/wordprocessingDrawing" xmlns:wp="http://schemas.openxmlformats.org/drawingml/2006/wordprocessingDrawing" xmlns:w10="urn:schemas-microsoft-com:office:word" xmlns:w="http://schemas.openxmlformats.org/wordprocessingml/2006/main" xmlns:w14="http://schemas.microsoft.com/office/word/2010/wordml" xmlns:w15="http://schemas.microsoft.com/office/word/2012/wordml" xmlns:w16cex="http://schemas.microsoft.com/office/word/2018/wordml/cex" xmlns:w16cid="http://schemas.microsoft.com/office/word/2016/wordml/cid" xmlns:w16="http://schemas.microsoft.com/office/word/2018/wordml" xmlns:w16se="http://schemas.microsoft.com/office/word/2015/wordml/symex" xmlns:wpg="http://schemas.microsoft.com/office/word/2010/wordprocessingGroup" xmlns:wpi="http://schemas.microsoft.com/office/word/2010/wordprocessingInk" xmlns:wne="http://schemas.microsoft.com/office/word/2006/wordml" xmlns:wps="http://schemas.microsoft.com/office/word/2010/wordprocessingShape" mc:Ignorable="w14 w15 w16se w16cid w16 w16cex wp14">
   <w:body>
     <w:p>
       <w:r>
@@ -60,14 +60,7 @@
             <w:rPr>
               <w:rStyle w:val="PlaceholderText"/>
             </w:rPr>
-            <w:t xml:space="preserve">Click or tap here to enter </w:t>
-          </w:r>
-          <w:proofErr w:type="gramStart"/>
-          <w:r>
-            <w:rPr>
-              <w:rStyle w:val="PlaceholderText"/>
-            </w:rPr>
-            <w:t>text.</w:t>
+            <w:t>Click or tap here to enter text.</w:t>
           </w:r>
         </w:sdtContent>
       </w:sdt>
@@ -75,14 +68,7 @@
         <w:rPr>
           <w:lang w:val="en-US"/>
         </w:rPr>
-        <w:t>,</w:t>
-      </w:r>
-      <w:proofErr w:type="gramEnd"/>
-      <w:r>
-        <w:rPr>
-          <w:lang w:val="en-US"/>
-        </w:rPr>
-        <w:t xml:space="preserve"> No: </w:t>
+        <w:t xml:space="preserve">, No: </w:t>
       </w:r>
       <w:sdt>
         <w:sdtPr>
@@ -140,14 +126,7 @@
             <w:rPr>
               <w:rStyle w:val="PlaceholderText"/>
             </w:rPr>
-            <w:t xml:space="preserve">Click or tap here to enter </w:t>
-          </w:r>
-          <w:proofErr w:type="gramStart"/>
-          <w:r>
-            <w:rPr>
-              <w:rStyle w:val="PlaceholderText"/>
-            </w:rPr>
-            <w:t>text.</w:t>
+            <w:t>Click or tap here to enter text.</w:t>
           </w:r>
         </w:sdtContent>
       </w:sdt>
@@ -155,14 +134,7 @@
         <w:rPr>
           <w:lang w:val="en-US"/>
         </w:rPr>
-        <w:t>,</w:t>
-      </w:r>
-      <w:proofErr w:type="gramEnd"/>
-      <w:r>
-        <w:rPr>
-          <w:lang w:val="en-US"/>
-        </w:rPr>
-        <w:t xml:space="preserve"> Province: </w:t>
+        <w:t xml:space="preserve">, Province: </w:t>
       </w:r>
       <w:sdt>
         <w:sdtPr>
@@ -254,6 +226,11 @@
       <w:sdtEndPr/>
       <w:sdtContent>
         <w:p>
+          <w:pPr>
+            <w:rPr>
+              <w:lang w:val="en-US"/>
+            </w:rPr>
+          </w:pPr>
           <w:r>
             <w:rPr>
               <w:lang w:val="en-US"/>
@@ -276,14 +253,7 @@
                 <w:rPr>
                   <w:rStyle w:val="PlaceholderText"/>
                 </w:rPr>
-                <w:t xml:space="preserve">Click or tap here to enter </w:t>
-              </w:r>
-              <w:proofErr w:type="gramStart"/>
-              <w:r>
-                <w:rPr>
-                  <w:rStyle w:val="PlaceholderText"/>
-                </w:rPr>
-                <w:t>text.</w:t>
+                <w:t>Click or tap here to enter text.</w:t>
               </w:r>
             </w:sdtContent>
           </w:sdt>
@@ -291,14 +261,7 @@
             <w:rPr>
               <w:lang w:val="en-US"/>
             </w:rPr>
-            <w:t>,</w:t>
-          </w:r>
-          <w:proofErr w:type="gramEnd"/>
-          <w:r>
-            <w:rPr>
-              <w:lang w:val="en-US"/>
-            </w:rPr>
-            <w:t xml:space="preserve"> street: </w:t>
+            <w:t xml:space="preserve">, street: </w:t>
           </w:r>
           <w:sdt>
             <w:sdtPr>
@@ -400,6 +363,7 @@
             </w:sdtContent>
           </w:sdt>
         </w:p>
+        <w:p/>
       </w:sdtContent>
     </w:sdt>
     <w:p/>
@@ -471,6 +435,137 @@
         </w:p>
       </w:sdtContent>
     </w:sdt>
+    <w:p/>
+    <w:p>
+      <w:pPr>
+        <w:rPr>
+          <w:lang w:val="en-US"/>
+        </w:rPr>
+      </w:pPr>
+      <w:r>
+        <w:rPr>
+          <w:lang w:val="en-US"/>
+        </w:rPr>
+        <w:t>Nested picture:</w:t>
+      </w:r>
+    </w:p>
+    <w:sdt>
+      <w:sdtPr>
+        <w:rPr>
+          <w:lang w:val="en-US"/>
+        </w:rPr>
+        <w:tag w:val="variable_nested"/>
+        <w:id w:val="-1798358739"/>
+        <w:placeholder>
+          <w:docPart w:val="DefaultPlaceholder_-1854013440"/>
+        </w:placeholder>
+      </w:sdtPr>
+      <w:sdtContent>
+        <w:p>
+          <w:pPr>
+            <w:rPr>
+              <w:lang w:val="en-US"/>
+            </w:rPr>
+          </w:pPr>
+          <w:proofErr w:type="spellStart"/>
+          <w:r>
+            <w:rPr>
+              <w:lang w:val="en-US"/>
+            </w:rPr>
+            <w:t>Asdasd</w:t>
+          </w:r>
+          <w:proofErr w:type="spellEnd"/>
+        </w:p>
+        <w:sdt>
+          <w:sdtPr>
+            <w:rPr>
+              <w:lang w:val="en-US"/>
+            </w:rPr>
+            <w:tag w:val="image_picture1"/>
+            <w:id w:val="-1748646107"/>
+            <w:showingPlcHdr/>
+            <w:picture/>
+          </w:sdtPr>
+          <w:sdtContent>
+            <w:p>
+              <w:pPr>
+                <w:rPr>
+                  <w:lang w:val="en-US"/>
+                </w:rPr>
+              </w:pPr>
+              <w:r>
+                <w:rPr>
+                  <w:noProof/>
+                  <w:lang w:val="en-US"/>
+                </w:rPr>
+                <w:drawing>
+                  <wp:inline distT="0" distB="0" distL="0" distR="0" wp14:anchorId="3F7916E4" wp14:editId="388AD0B8">
+                    <wp:extent cx="1905000" cy="1905000"/>
+                    <wp:effectExtent l="0" t="0" r="0" b="0"/>
+                    <wp:docPr id="5" name="Picture 3"/>
+                    <wp:cNvGraphicFramePr>
+                      <a:graphicFrameLocks xmlns:a="http://schemas.openxmlformats.org/drawingml/2006/main" noChangeAspect="1"/>
+                    </wp:cNvGraphicFramePr>
+                    <a:graphic xmlns:a="http://schemas.openxmlformats.org/drawingml/2006/main">
+                      <a:graphicData uri="http://schemas.openxmlformats.org/drawingml/2006/picture">
+                        <pic:pic xmlns:pic="http://schemas.openxmlformats.org/drawingml/2006/picture">
+                          <pic:nvPicPr>
+                            <pic:cNvPr id="0" name="Picture 3"/>
+                            <pic:cNvPicPr>
+                              <a:picLocks noChangeAspect="1" noChangeArrowheads="1"/>
+                            </pic:cNvPicPr>
+                          </pic:nvPicPr>
+                          <pic:blipFill>
+                            <a:blip r:embed="rId4">
+                              <a:extLst>
+                                <a:ext uri="{28A0092B-C50C-407E-A947-70E740481C1C}">
+                                  <a14:useLocalDpi xmlns:a14="http://schemas.microsoft.com/office/drawing/2010/main" val="0"/>
+                                </a:ext>
+                              </a:extLst>
+                            </a:blip>
+                            <a:srcRect/>
+                            <a:stretch>
+                              <a:fillRect/>
+                            </a:stretch>
+                          </pic:blipFill>
+                          <pic:spPr bwMode="auto">
+                            <a:xfrm>
+                              <a:off x="0" y="0"/>
+                              <a:ext cx="1905000" cy="1905000"/>
+                            </a:xfrm>
+                            <a:prstGeom prst="rect">
+                              <a:avLst/>
+                            </a:prstGeom>
+                            <a:noFill/>
+                            <a:ln>
+                              <a:noFill/>
+                            </a:ln>
+                          </pic:spPr>
+                        </pic:pic>
+                      </a:graphicData>
+                    </a:graphic>
+                  </wp:inline>
+                </w:drawing>
+              </w:r>
+            </w:p>
+          </w:sdtContent>
+        </w:sdt>
+        <w:p>
+          <w:pPr>
+            <w:rPr>
+              <w:lang w:val="en-US"/>
+            </w:rPr>
+          </w:pPr>
+        </w:p>
+        <w:p>
+          <w:pPr>
+            <w:rPr>
+              <w:lang w:val="en-US"/>
+            </w:rPr>
+          </w:pPr>
+        </w:p>
+      </w:sdtContent>
+    </w:sdt>
     <w:sectPr>
       <w:pgSz w:w="11906" w:h="16838"/>
       <w:pgMar w:top="1440" w:right="1440" w:bottom="1440" w:left="1440" w:header="708" w:footer="708" w:gutter="0"/>
@@ -482,7 +577,7 @@
 </file>
 
 <file path=word/styles.xml><?xml version="1.0" encoding="utf-8"?>
-<w:styles xmlns:mc="http://schemas.openxmlformats.org/markup-compatibility/2006" xmlns:r="http://schemas.openxmlformats.org/officeDocument/2006/relationships" xmlns:w="http://schemas.openxmlformats.org/wordprocessingml/2006/main" xmlns:w14="http://schemas.microsoft.com/office/word/2010/wordml" xmlns:w15="http://schemas.microsoft.com/office/word/2012/wordml" mc:Ignorable="w14 w15">
+<w:styles xmlns:mc="http://schemas.openxmlformats.org/markup-compatibility/2006" xmlns:r="http://schemas.openxmlformats.org/officeDocument/2006/relationships" xmlns:w="http://schemas.openxmlformats.org/wordprocessingml/2006/main" xmlns:w14="http://schemas.microsoft.com/office/word/2010/wordml" xmlns:w15="http://schemas.microsoft.com/office/word/2012/wordml" xmlns:w16cex="http://schemas.microsoft.com/office/word/2018/wordml/cex" xmlns:w16cid="http://schemas.microsoft.com/office/word/2016/wordml/cid" xmlns:w16="http://schemas.microsoft.com/office/word/2018/wordml" xmlns:w16se="http://schemas.microsoft.com/office/word/2015/wordml/symex" mc:Ignorable="w14 w15 w16se w16cid w16 w16cex">
   <w:docDefaults>
     <w:rPrDefault>
       <w:rPr>
@@ -498,7 +593,7 @@
       </w:pPr>
     </w:pPrDefault>
   </w:docDefaults>
-  <w:latentStyles w:defLockedState="0" w:defUIPriority="99" w:defSemiHidden="0" w:defUnhideWhenUsed="0" w:defQFormat="0" w:count="371">
+  <w:latentStyles w:defLockedState="0" w:defUIPriority="99" w:defSemiHidden="0" w:defUnhideWhenUsed="0" w:defQFormat="0" w:count="376">
     <w:lsdException w:name="Normal" w:uiPriority="0" w:qFormat="1"/>
     <w:lsdException w:name="heading 1" w:uiPriority="9" w:qFormat="1"/>
     <w:lsdException w:name="heading 2" w:semiHidden="1" w:uiPriority="9" w:unhideWhenUsed="1" w:qFormat="1"/>
@@ -870,6 +965,11 @@
     <w:lsdException w:name="List Table 5 Dark Accent 6" w:uiPriority="50"/>
     <w:lsdException w:name="List Table 6 Colorful Accent 6" w:uiPriority="51"/>
     <w:lsdException w:name="List Table 7 Colorful Accent 6" w:uiPriority="52"/>
+    <w:lsdException w:name="Mention" w:semiHidden="1" w:unhideWhenUsed="1"/>
+    <w:lsdException w:name="Smart Hyperlink" w:semiHidden="1" w:unhideWhenUsed="1"/>
+    <w:lsdException w:name="Hashtag" w:semiHidden="1" w:unhideWhenUsed="1"/>
+    <w:lsdException w:name="Unresolved Mention" w:semiHidden="1" w:unhideWhenUsed="1"/>
+    <w:lsdException w:name="Smart Link" w:semiHidden="1" w:unhideWhenUsed="1"/>
   </w:latentStyles>
   <w:style w:type="paragraph" w:default="1" w:styleId="Normal">
     <w:name w:val="Normal"/>
@@ -916,7 +1016,7 @@
 </file>
 
 <file path=word/glossary/document.xml><?xml version="1.0" encoding="utf-8"?>
-<w:glossaryDocument xmlns:wpc="http://schemas.microsoft.com/office/word/2010/wordprocessingCanvas" xmlns:mc="http://schemas.openxmlformats.org/markup-compatibility/2006" xmlns:o="urn:schemas-microsoft-com:office:office" xmlns:r="http://schemas.openxmlformats.org/officeDocument/2006/relationships" xmlns:m="http://schemas.openxmlformats.org/officeDocument/2006/math" xmlns:v="urn:schemas-microsoft-com:vml" xmlns:wp14="http://schemas.microsoft.com/office/word/2010/wordprocessingDrawing" xmlns:wp="http://schemas.openxmlformats.org/drawingml/2006/wordprocessingDrawing" xmlns:w10="urn:schemas-microsoft-com:office:word" xmlns:w="http://schemas.openxmlformats.org/wordprocessingml/2006/main" xmlns:w14="http://schemas.microsoft.com/office/word/2010/wordml" xmlns:w15="http://schemas.microsoft.com/office/word/2012/wordml" xmlns:wpg="http://schemas.microsoft.com/office/word/2010/wordprocessingGroup" xmlns:wpi="http://schemas.microsoft.com/office/word/2010/wordprocessingInk" xmlns:wne="http://schemas.microsoft.com/office/word/2006/wordml" xmlns:wps="http://schemas.microsoft.com/office/word/2010/wordprocessingShape" mc:Ignorable="w14 w15 wp14">
+<w:glossaryDocument xmlns:wpc="http://schemas.microsoft.com/office/word/2010/wordprocessingCanvas" xmlns:cx="http://schemas.microsoft.com/office/drawing/2014/chartex" xmlns:cx1="http://schemas.microsoft.com/office/drawing/2015/9/8/chartex" xmlns:cx2="http://schemas.microsoft.com/office/drawing/2015/10/21/chartex" xmlns:cx3="http://schemas.microsoft.com/office/drawing/2016/5/9/chartex" xmlns:cx4="http://schemas.microsoft.com/office/drawing/2016/5/10/chartex" xmlns:cx5="http://schemas.microsoft.com/office/drawing/2016/5/11/chartex" xmlns:cx6="http://schemas.microsoft.com/office/drawing/2016/5/12/chartex" xmlns:cx7="http://schemas.microsoft.com/office/drawing/2016/5/13/chartex" xmlns:cx8="http://schemas.microsoft.com/office/drawing/2016/5/14/chartex" xmlns:mc="http://schemas.openxmlformats.org/markup-compatibility/2006" xmlns:aink="http://schemas.microsoft.com/office/drawing/2016/ink" xmlns:am3d="http://schemas.microsoft.com/office/drawing/2017/model3d" xmlns:o="urn:schemas-microsoft-com:office:office" xmlns:r="http://schemas.openxmlformats.org/officeDocument/2006/relationships" xmlns:m="http://schemas.openxmlformats.org/officeDocument/2006/math" xmlns:v="urn:schemas-microsoft-com:vml" xmlns:wp14="http://schemas.microsoft.com/office/word/2010/wordprocessingDrawing" xmlns:wp="http://schemas.openxmlformats.org/drawingml/2006/wordprocessingDrawing" xmlns:w10="urn:schemas-microsoft-com:office:word" xmlns:w="http://schemas.openxmlformats.org/wordprocessingml/2006/main" xmlns:w14="http://schemas.microsoft.com/office/word/2010/wordml" xmlns:w15="http://schemas.microsoft.com/office/word/2012/wordml" xmlns:w16cex="http://schemas.microsoft.com/office/word/2018/wordml/cex" xmlns:w16cid="http://schemas.microsoft.com/office/word/2016/wordml/cid" xmlns:w16="http://schemas.microsoft.com/office/word/2018/wordml" xmlns:w16se="http://schemas.microsoft.com/office/word/2015/wordml/symex" xmlns:wpg="http://schemas.microsoft.com/office/word/2010/wordprocessingGroup" xmlns:wpi="http://schemas.microsoft.com/office/word/2010/wordprocessingInk" xmlns:wne="http://schemas.microsoft.com/office/word/2006/wordml" xmlns:wps="http://schemas.microsoft.com/office/word/2010/wordprocessingShape" mc:Ignorable="w14 w15 w16se w16cid w16 w16cex wp14">
   <w:docParts>
     <w:docPart>
       <w:docPartPr>
@@ -949,13 +1049,13 @@
 </file>
 
 <file path=word/glossary/fontTable.xml><?xml version="1.0" encoding="utf-8"?>
-<w:fonts xmlns:mc="http://schemas.openxmlformats.org/markup-compatibility/2006" xmlns:r="http://schemas.openxmlformats.org/officeDocument/2006/relationships" xmlns:w="http://schemas.openxmlformats.org/wordprocessingml/2006/main" xmlns:w14="http://schemas.microsoft.com/office/word/2010/wordml" xmlns:w15="http://schemas.microsoft.com/office/word/2012/wordml" mc:Ignorable="w14 w15">
+<w:fonts xmlns:mc="http://schemas.openxmlformats.org/markup-compatibility/2006" xmlns:r="http://schemas.openxmlformats.org/officeDocument/2006/relationships" xmlns:w="http://schemas.openxmlformats.org/wordprocessingml/2006/main" xmlns:w14="http://schemas.microsoft.com/office/word/2010/wordml" xmlns:w15="http://schemas.microsoft.com/office/word/2012/wordml" xmlns:w16cex="http://schemas.microsoft.com/office/word/2018/wordml/cex" xmlns:w16cid="http://schemas.microsoft.com/office/word/2016/wordml/cid" xmlns:w16="http://schemas.microsoft.com/office/word/2018/wordml" xmlns:w16se="http://schemas.microsoft.com/office/word/2015/wordml/symex" mc:Ignorable="w14 w15 w16se w16cid w16 w16cex">
   <w:font w:name="Calibri">
     <w:panose1 w:val="020F0502020204030204"/>
     <w:charset w:val="00"/>
     <w:family w:val="swiss"/>
     <w:pitch w:val="variable"/>
-    <w:sig w:usb0="E0002EFF" w:usb1="C000247B" w:usb2="00000009" w:usb3="00000000" w:csb0="000001FF" w:csb1="00000000"/>
+    <w:sig w:usb0="E4002EFF" w:usb1="C000247B" w:usb2="00000009" w:usb3="00000000" w:csb0="000001FF" w:csb1="00000000"/>
   </w:font>
   <w:font w:name="Times New Roman">
     <w:panose1 w:val="02020603050405020304"/>
@@ -969,13 +1069,13 @@
     <w:charset w:val="00"/>
     <w:family w:val="swiss"/>
     <w:pitch w:val="variable"/>
-    <w:sig w:usb0="E0002AFF" w:usb1="C000247B" w:usb2="00000009" w:usb3="00000000" w:csb0="000001FF" w:csb1="00000000"/>
+    <w:sig w:usb0="E4002EFF" w:usb1="C000247B" w:usb2="00000009" w:usb3="00000000" w:csb0="000001FF" w:csb1="00000000"/>
   </w:font>
 </w:fonts>
 </file>
 
 <file path=word/glossary/settings.xml><?xml version="1.0" encoding="utf-8"?>
-<w:settings xmlns:mc="http://schemas.openxmlformats.org/markup-compatibility/2006" xmlns:o="urn:schemas-microsoft-com:office:office" xmlns:r="http://schemas.openxmlformats.org/officeDocument/2006/relationships" xmlns:m="http://schemas.openxmlformats.org/officeDocument/2006/math" xmlns:v="urn:schemas-microsoft-com:vml" xmlns:w10="urn:schemas-microsoft-com:office:word" xmlns:w="http://schemas.openxmlformats.org/wordprocessingml/2006/main" xmlns:w14="http://schemas.microsoft.com/office/word/2010/wordml" xmlns:w15="http://schemas.microsoft.com/office/word/2012/wordml" xmlns:sl="http://schemas.openxmlformats.org/schemaLibrary/2006/main" mc:Ignorable="w14 w15">
+<w:settings xmlns:mc="http://schemas.openxmlformats.org/markup-compatibility/2006" xmlns:o="urn:schemas-microsoft-com:office:office" xmlns:r="http://schemas.openxmlformats.org/officeDocument/2006/relationships" xmlns:m="http://schemas.openxmlformats.org/officeDocument/2006/math" xmlns:v="urn:schemas-microsoft-com:vml" xmlns:w10="urn:schemas-microsoft-com:office:word" xmlns:w="http://schemas.openxmlformats.org/wordprocessingml/2006/main" xmlns:w14="http://schemas.microsoft.com/office/word/2010/wordml" xmlns:w15="http://schemas.microsoft.com/office/word/2012/wordml" xmlns:w16cex="http://schemas.microsoft.com/office/word/2018/wordml/cex" xmlns:w16cid="http://schemas.microsoft.com/office/word/2016/wordml/cid" xmlns:w16="http://schemas.microsoft.com/office/word/2018/wordml" xmlns:w16se="http://schemas.microsoft.com/office/word/2015/wordml/symex" xmlns:sl="http://schemas.openxmlformats.org/schemaLibrary/2006/main" mc:Ignorable="w14 w15 w16se w16cid w16 w16cex">
   <w:view w:val="normal"/>
   <w:defaultTabStop w:val="708"/>
   <w:hyphenationZone w:val="425"/>
@@ -987,6 +1087,7 @@
     <w:compatSetting w:name="enableOpenTypeFeatures" w:uri="http://schemas.microsoft.com/office/word" w:val="1"/>
     <w:compatSetting w:name="doNotFlipMirrorIndents" w:uri="http://schemas.microsoft.com/office/word" w:val="1"/>
     <w:compatSetting w:name="differentiateMultirowTableHeaders" w:uri="http://schemas.microsoft.com/office/word" w:val="1"/>
+    <w:compatSetting w:name="useWord2013TrackBottomHyphenation" w:uri="http://schemas.microsoft.com/office/word" w:val="1"/>
   </w:compat>
   <w:rsids>
     <w:rsidRoot w:val="00924A1C"/>
@@ -999,7 +1100,9 @@
     <w:rsid w:val="00350085"/>
     <w:rsid w:val="00381BAF"/>
     <w:rsid w:val="003D27C1"/>
+    <w:rsid w:val="004D4A98"/>
     <w:rsid w:val="006324B1"/>
+    <w:rsid w:val="00642140"/>
     <w:rsid w:val="00654E0E"/>
     <w:rsid w:val="007D350D"/>
     <w:rsid w:val="0082056D"/>
@@ -1026,14 +1129,14 @@
   </m:mathPr>
   <w:themeFontLang w:val="bg-BG"/>
   <w:clrSchemeMapping w:bg1="light1" w:t1="dark1" w:bg2="light2" w:t2="dark2" w:accent1="accent1" w:accent2="accent2" w:accent3="accent3" w:accent4="accent4" w:accent5="accent5" w:accent6="accent6" w:hyperlink="hyperlink" w:followedHyperlink="followedHyperlink"/>
-  <w:decimalSymbol w:val="."/>
-  <w:listSeparator w:val=","/>
+  <w:decimalSymbol w:val=","/>
+  <w:listSeparator w:val=";"/>
   <w15:chartTrackingRefBased/>
 </w:settings>
 </file>
 
 <file path=word/glossary/styles.xml><?xml version="1.0" encoding="utf-8"?>
-<w:styles xmlns:mc="http://schemas.openxmlformats.org/markup-compatibility/2006" xmlns:r="http://schemas.openxmlformats.org/officeDocument/2006/relationships" xmlns:w="http://schemas.openxmlformats.org/wordprocessingml/2006/main" xmlns:w14="http://schemas.microsoft.com/office/word/2010/wordml" xmlns:w15="http://schemas.microsoft.com/office/word/2012/wordml" mc:Ignorable="w14 w15">
+<w:styles xmlns:mc="http://schemas.openxmlformats.org/markup-compatibility/2006" xmlns:r="http://schemas.openxmlformats.org/officeDocument/2006/relationships" xmlns:w="http://schemas.openxmlformats.org/wordprocessingml/2006/main" xmlns:w14="http://schemas.microsoft.com/office/word/2010/wordml" xmlns:w15="http://schemas.microsoft.com/office/word/2012/wordml" xmlns:w16cex="http://schemas.microsoft.com/office/word/2018/wordml/cex" xmlns:w16cid="http://schemas.microsoft.com/office/word/2016/wordml/cid" xmlns:w16="http://schemas.microsoft.com/office/word/2018/wordml" xmlns:w16se="http://schemas.microsoft.com/office/word/2015/wordml/symex" mc:Ignorable="w14 w15 w16se w16cid w16 w16cex">
   <w:docDefaults>
     <w:rPrDefault>
       <w:rPr>
@@ -1049,7 +1152,7 @@
       </w:pPr>
     </w:pPrDefault>
   </w:docDefaults>
-  <w:latentStyles w:defLockedState="0" w:defUIPriority="99" w:defSemiHidden="0" w:defUnhideWhenUsed="0" w:defQFormat="0" w:count="371">
+  <w:latentStyles w:defLockedState="0" w:defUIPriority="99" w:defSemiHidden="0" w:defUnhideWhenUsed="0" w:defQFormat="0" w:count="376">
     <w:lsdException w:name="Normal" w:uiPriority="0" w:qFormat="1"/>
     <w:lsdException w:name="heading 1" w:uiPriority="9" w:qFormat="1"/>
     <w:lsdException w:name="heading 2" w:semiHidden="1" w:uiPriority="9" w:unhideWhenUsed="1" w:qFormat="1"/>
@@ -1421,6 +1524,11 @@
     <w:lsdException w:name="List Table 5 Dark Accent 6" w:uiPriority="50"/>
     <w:lsdException w:name="List Table 6 Colorful Accent 6" w:uiPriority="51"/>
     <w:lsdException w:name="List Table 7 Colorful Accent 6" w:uiPriority="52"/>
+    <w:lsdException w:name="Mention" w:semiHidden="1" w:unhideWhenUsed="1"/>
+    <w:lsdException w:name="Smart Hyperlink" w:semiHidden="1" w:unhideWhenUsed="1"/>
+    <w:lsdException w:name="Hashtag" w:semiHidden="1" w:unhideWhenUsed="1"/>
+    <w:lsdException w:name="Unresolved Mention" w:semiHidden="1" w:unhideWhenUsed="1"/>
+    <w:lsdException w:name="Smart Link" w:semiHidden="1" w:unhideWhenUsed="1"/>
   </w:latentStyles>
   <w:style w:type="paragraph" w:default="1" w:styleId="Normal">
     <w:name w:val="Normal"/>
@@ -1463,15 +1571,11 @@
       <w:color w:val="808080"/>
     </w:rPr>
   </w:style>
-  <w:style w:type="paragraph" w:customStyle="1" w:styleId="0E74422E02C64E87B3E78A000C643943">
-    <w:name w:val="0E74422E02C64E87B3E78A000C643943"/>
-    <w:rsid w:val="00D654F1"/>
-  </w:style>
 </w:styles>
 </file>
 
 <file path=word/glossary/webSettings.xml><?xml version="1.0" encoding="utf-8"?>
-<w:webSettings xmlns:mc="http://schemas.openxmlformats.org/markup-compatibility/2006" xmlns:r="http://schemas.openxmlformats.org/officeDocument/2006/relationships" xmlns:w="http://schemas.openxmlformats.org/wordprocessingml/2006/main" xmlns:w14="http://schemas.microsoft.com/office/word/2010/wordml" xmlns:w15="http://schemas.microsoft.com/office/word/2012/wordml" mc:Ignorable="w14 w15">
+<w:webSettings xmlns:mc="http://schemas.openxmlformats.org/markup-compatibility/2006" xmlns:r="http://schemas.openxmlformats.org/officeDocument/2006/relationships" xmlns:w="http://schemas.openxmlformats.org/wordprocessingml/2006/main" xmlns:w14="http://schemas.microsoft.com/office/word/2010/wordml" xmlns:w15="http://schemas.microsoft.com/office/word/2012/wordml" xmlns:w16cex="http://schemas.microsoft.com/office/word/2018/wordml/cex" xmlns:w16cid="http://schemas.microsoft.com/office/word/2016/wordml/cid" xmlns:w16="http://schemas.microsoft.com/office/word/2018/wordml" xmlns:w16se="http://schemas.microsoft.com/office/word/2015/wordml/symex" mc:Ignorable="w14 w15 w16se w16cid w16 w16cex">
   <w:optimizeForBrowser/>
   <w:allowPNG/>
 </w:webSettings>

</xml_diff>

<commit_message>
PictureReplacer: Fixed replacing different tag images with same last image; fixed different images replacing in repeat control
</commit_message>
<xml_diff>
--- a/OpenXMLTemplatesTest/ControlReplacersTests/PictureControlReplacerTests/Doc.docx
+++ b/OpenXMLTemplatesTest/ControlReplacersTests/PictureControlReplacerTests/Doc.docx
@@ -1,6 +1,6 @@
 
 <file path=word/document.xml><?xml version="1.0" encoding="utf-8"?>
-<w:document xmlns:wpc="http://schemas.microsoft.com/office/word/2010/wordprocessingCanvas" xmlns:mc="http://schemas.openxmlformats.org/markup-compatibility/2006" xmlns:o="urn:schemas-microsoft-com:office:office" xmlns:r="http://schemas.openxmlformats.org/officeDocument/2006/relationships" xmlns:m="http://schemas.openxmlformats.org/officeDocument/2006/math" xmlns:v="urn:schemas-microsoft-com:vml" xmlns:wp14="http://schemas.microsoft.com/office/word/2010/wordprocessingDrawing" xmlns:wp="http://schemas.openxmlformats.org/drawingml/2006/wordprocessingDrawing" xmlns:w10="urn:schemas-microsoft-com:office:word" xmlns:w="http://schemas.openxmlformats.org/wordprocessingml/2006/main" xmlns:w14="http://schemas.microsoft.com/office/word/2010/wordml" xmlns:w15="http://schemas.microsoft.com/office/word/2012/wordml" xmlns:wpg="http://schemas.microsoft.com/office/word/2010/wordprocessingGroup" xmlns:wpi="http://schemas.microsoft.com/office/word/2010/wordprocessingInk" xmlns:wne="http://schemas.microsoft.com/office/word/2006/wordml" xmlns:wps="http://schemas.microsoft.com/office/word/2010/wordprocessingShape" mc:Ignorable="w14 w15 wp14">
+<w:document xmlns:wpc="http://schemas.microsoft.com/office/word/2010/wordprocessingCanvas" xmlns:cx="http://schemas.microsoft.com/office/drawing/2014/chartex" xmlns:mc="http://schemas.openxmlformats.org/markup-compatibility/2006" xmlns:o="urn:schemas-microsoft-com:office:office" xmlns:r="http://schemas.openxmlformats.org/officeDocument/2006/relationships" xmlns:m="http://schemas.openxmlformats.org/officeDocument/2006/math" xmlns:v="urn:schemas-microsoft-com:vml" xmlns:wp14="http://schemas.microsoft.com/office/word/2010/wordprocessingDrawing" xmlns:wp="http://schemas.openxmlformats.org/drawingml/2006/wordprocessingDrawing" xmlns:w10="urn:schemas-microsoft-com:office:word" xmlns:w="http://schemas.openxmlformats.org/wordprocessingml/2006/main" xmlns:w14="http://schemas.microsoft.com/office/word/2010/wordml" xmlns:w15="http://schemas.microsoft.com/office/word/2012/wordml" xmlns:w16se="http://schemas.microsoft.com/office/word/2015/wordml/symex" xmlns:wpg="http://schemas.microsoft.com/office/word/2010/wordprocessingGroup" xmlns:wpi="http://schemas.microsoft.com/office/word/2010/wordprocessingInk" xmlns:wne="http://schemas.microsoft.com/office/word/2006/wordml" xmlns:wps="http://schemas.microsoft.com/office/word/2010/wordprocessingShape" mc:Ignorable="w14 w15 w16se wp14">
   <w:body>
     <w:p>
       <w:r>
@@ -14,7 +14,7 @@
           <w:tag w:val="variable_name"/>
           <w:id w:val="30934474"/>
           <w:placeholder>
-            <w:docPart w:val="DefaultPlaceholder_-1854013440"/>
+            <w:docPart w:val="64F39D13A50F42BCBD2C6DEAB168CB93"/>
           </w:placeholder>
           <w:showingPlcHdr/>
         </w:sdtPr>
@@ -22,7 +22,7 @@
         <w:sdtContent>
           <w:r>
             <w:rPr>
-              <w:rStyle w:val="PlaceholderText"/>
+              <w:rStyle w:val="a3"/>
             </w:rPr>
             <w:t>Click or tap here to enter text.</w:t>
           </w:r>
@@ -49,7 +49,7 @@
           <w:tag w:val="variable_address.street"/>
           <w:id w:val="-1339605420"/>
           <w:placeholder>
-            <w:docPart w:val="DefaultPlaceholder_-1854013440"/>
+            <w:docPart w:val="B220C2F4B4A34BB3A9E63FA56F4BF1F9"/>
           </w:placeholder>
           <w:showingPlcHdr/>
           <w:text/>
@@ -58,16 +58,9 @@
         <w:sdtContent>
           <w:r>
             <w:rPr>
-              <w:rStyle w:val="PlaceholderText"/>
-            </w:rPr>
-            <w:t xml:space="preserve">Click or tap here to enter </w:t>
-          </w:r>
-          <w:proofErr w:type="gramStart"/>
-          <w:r>
-            <w:rPr>
-              <w:rStyle w:val="PlaceholderText"/>
-            </w:rPr>
-            <w:t>text.</w:t>
+              <w:rStyle w:val="a3"/>
+            </w:rPr>
+            <w:t>Click or tap here to enter text.</w:t>
           </w:r>
         </w:sdtContent>
       </w:sdt>
@@ -75,14 +68,7 @@
         <w:rPr>
           <w:lang w:val="en-US"/>
         </w:rPr>
-        <w:t>,</w:t>
-      </w:r>
-      <w:proofErr w:type="gramEnd"/>
-      <w:r>
-        <w:rPr>
-          <w:lang w:val="en-US"/>
-        </w:rPr>
-        <w:t xml:space="preserve"> No: </w:t>
+        <w:t xml:space="preserve">, No: </w:t>
       </w:r>
       <w:sdt>
         <w:sdtPr>
@@ -92,7 +78,7 @@
           <w:tag w:val="variable_address.number"/>
           <w:id w:val="462545973"/>
           <w:placeholder>
-            <w:docPart w:val="DefaultPlaceholder_-1854013440"/>
+            <w:docPart w:val="13120457DFFC4DB089A0C352C70444D4"/>
           </w:placeholder>
           <w:showingPlcHdr/>
           <w:text/>
@@ -101,7 +87,7 @@
         <w:sdtContent>
           <w:r>
             <w:rPr>
-              <w:rStyle w:val="PlaceholderText"/>
+              <w:rStyle w:val="a3"/>
             </w:rPr>
             <w:t>Click or tap here to enter text.</w:t>
           </w:r>
@@ -129,7 +115,7 @@
           <w:tag w:val="variable_address.city.name"/>
           <w:id w:val="1237134904"/>
           <w:placeholder>
-            <w:docPart w:val="DefaultPlaceholder_-1854013440"/>
+            <w:docPart w:val="FBCE835FC0914086BC26239CEC3E1E45"/>
           </w:placeholder>
           <w:showingPlcHdr/>
           <w:text/>
@@ -138,16 +124,9 @@
         <w:sdtContent>
           <w:r>
             <w:rPr>
-              <w:rStyle w:val="PlaceholderText"/>
-            </w:rPr>
-            <w:t xml:space="preserve">Click or tap here to enter </w:t>
-          </w:r>
-          <w:proofErr w:type="gramStart"/>
-          <w:r>
-            <w:rPr>
-              <w:rStyle w:val="PlaceholderText"/>
-            </w:rPr>
-            <w:t>text.</w:t>
+              <w:rStyle w:val="a3"/>
+            </w:rPr>
+            <w:t>Click or tap here to enter text.</w:t>
           </w:r>
         </w:sdtContent>
       </w:sdt>
@@ -155,14 +134,7 @@
         <w:rPr>
           <w:lang w:val="en-US"/>
         </w:rPr>
-        <w:t>,</w:t>
-      </w:r>
-      <w:proofErr w:type="gramEnd"/>
-      <w:r>
-        <w:rPr>
-          <w:lang w:val="en-US"/>
-        </w:rPr>
-        <w:t xml:space="preserve"> Province: </w:t>
+        <w:t xml:space="preserve">, Province: </w:t>
       </w:r>
       <w:sdt>
         <w:sdtPr>
@@ -172,7 +144,7 @@
           <w:tag w:val="variable_address.city.province"/>
           <w:id w:val="-965816800"/>
           <w:placeholder>
-            <w:docPart w:val="DefaultPlaceholder_-1854013440"/>
+            <w:docPart w:val="B30DB1409B474D0AB0AA0251B1EF2197"/>
           </w:placeholder>
           <w:showingPlcHdr/>
           <w:text/>
@@ -181,7 +153,7 @@
         <w:sdtContent>
           <w:r>
             <w:rPr>
-              <w:rStyle w:val="PlaceholderText"/>
+              <w:rStyle w:val="a3"/>
             </w:rPr>
             <w:t>Click or tap here to enter text.</w:t>
           </w:r>
@@ -208,7 +180,7 @@
           <w:tag w:val="variable_paragraph"/>
           <w:id w:val="-568804307"/>
           <w:placeholder>
-            <w:docPart w:val="DefaultPlaceholder_-1854013440"/>
+            <w:docPart w:val="9724C5D9F8DA4A89820BF16A1D690A86"/>
           </w:placeholder>
           <w:showingPlcHdr/>
         </w:sdtPr>
@@ -216,7 +188,7 @@
         <w:sdtContent>
           <w:r>
             <w:rPr>
-              <w:rStyle w:val="PlaceholderText"/>
+              <w:rStyle w:val="a3"/>
             </w:rPr>
             <w:t>Click or tap here to enter text.</w:t>
           </w:r>
@@ -265,7 +237,7 @@
               <w:tag w:val="variable_name"/>
               <w:id w:val="180937972"/>
               <w:placeholder>
-                <w:docPart w:val="DefaultPlaceholder_-1854013440"/>
+                <w:docPart w:val="D21EC21702E04368B8D8CD1B2608CEDF"/>
               </w:placeholder>
               <w:showingPlcHdr/>
               <w:text/>
@@ -274,16 +246,9 @@
             <w:sdtContent>
               <w:r>
                 <w:rPr>
-                  <w:rStyle w:val="PlaceholderText"/>
+                  <w:rStyle w:val="a3"/>
                 </w:rPr>
-                <w:t xml:space="preserve">Click or tap here to enter </w:t>
-              </w:r>
-              <w:proofErr w:type="gramStart"/>
-              <w:r>
-                <w:rPr>
-                  <w:rStyle w:val="PlaceholderText"/>
-                </w:rPr>
-                <w:t>text.</w:t>
+                <w:t>Click or tap here to enter text.</w:t>
               </w:r>
             </w:sdtContent>
           </w:sdt>
@@ -291,21 +256,14 @@
             <w:rPr>
               <w:lang w:val="en-US"/>
             </w:rPr>
-            <w:t>,</w:t>
-          </w:r>
-          <w:proofErr w:type="gramEnd"/>
-          <w:r>
-            <w:rPr>
-              <w:lang w:val="en-US"/>
-            </w:rPr>
-            <w:t xml:space="preserve"> street: </w:t>
+            <w:t xml:space="preserve">, street: </w:t>
           </w:r>
           <w:sdt>
             <w:sdtPr>
               <w:tag w:val="variable_street"/>
               <w:id w:val="-1193150036"/>
               <w:placeholder>
-                <w:docPart w:val="DefaultPlaceholder_-1854013440"/>
+                <w:docPart w:val="0B23AE71E1E44F9A93D70D4FBFF30E30"/>
               </w:placeholder>
               <w:showingPlcHdr/>
               <w:text/>
@@ -314,7 +272,7 @@
             <w:sdtContent>
               <w:r>
                 <w:rPr>
-                  <w:rStyle w:val="PlaceholderText"/>
+                  <w:rStyle w:val="a3"/>
                 </w:rPr>
                 <w:t>Click or tap here to enter text.</w:t>
               </w:r>
@@ -353,7 +311,7 @@
                   <w:tag w:val="variable_name_city"/>
                   <w:id w:val="-1710641108"/>
                   <w:placeholder>
-                    <w:docPart w:val="DefaultPlaceholder_-1854013440"/>
+                    <w:docPart w:val="7824A49FBA2D481DBC4F01C03BFE33C5"/>
                   </w:placeholder>
                   <w:showingPlcHdr/>
                   <w:text/>
@@ -362,7 +320,7 @@
                 <w:sdtContent>
                   <w:r>
                     <w:rPr>
-                      <w:rStyle w:val="PlaceholderText"/>
+                      <w:rStyle w:val="a3"/>
                     </w:rPr>
                     <w:t>Click or tap here to enter text.</w:t>
                   </w:r>
@@ -382,7 +340,7 @@
                   <w:tag w:val="variable_province"/>
                   <w:id w:val="94379721"/>
                   <w:placeholder>
-                    <w:docPart w:val="DefaultPlaceholder_-1854013440"/>
+                    <w:docPart w:val="4FFECBC618F24344B3AF244D739659D1"/>
                   </w:placeholder>
                   <w:showingPlcHdr/>
                   <w:text/>
@@ -391,7 +349,7 @@
                 <w:sdtContent>
                   <w:r>
                     <w:rPr>
-                      <w:rStyle w:val="PlaceholderText"/>
+                      <w:rStyle w:val="a3"/>
                     </w:rPr>
                     <w:t>Click or tap here to enter text.</w:t>
                   </w:r>
@@ -402,7 +360,19 @@
         </w:p>
       </w:sdtContent>
     </w:sdt>
-    <w:p/>
+    <w:p>
+      <w:pPr>
+        <w:rPr>
+          <w:lang w:val="en-US"/>
+        </w:rPr>
+      </w:pPr>
+      <w:r>
+        <w:rPr>
+          <w:lang w:val="en-US"/>
+        </w:rPr>
+        <w:t>Picture1</w:t>
+      </w:r>
+    </w:p>
     <w:sdt>
       <w:sdtPr>
         <w:alias w:val="Image Content Control"/>
@@ -417,7 +387,7 @@
           <w:r>
             <w:rPr>
               <w:noProof/>
-              <w:lang w:val="en-US"/>
+              <w:lang w:val="ru-RU" w:eastAsia="ru-RU"/>
             </w:rPr>
             <w:drawing>
               <wp:inline distT="0" distB="0" distL="0" distR="0" wp14:anchorId="1FE16CCD" wp14:editId="4E98EA05">
@@ -471,9 +441,183 @@
         </w:p>
       </w:sdtContent>
     </w:sdt>
+    <w:p>
+      <w:pPr>
+        <w:rPr>
+          <w:lang w:val="en-US"/>
+        </w:rPr>
+      </w:pPr>
+      <w:r>
+        <w:rPr>
+          <w:lang w:val="en-US"/>
+        </w:rPr>
+        <w:t>Picture2</w:t>
+      </w:r>
+    </w:p>
+    <w:sdt>
+      <w:sdtPr>
+        <w:rPr>
+          <w:lang w:val="en-US"/>
+        </w:rPr>
+        <w:tag w:val="image_picture2"/>
+        <w:id w:val="742075023"/>
+        <w:showingPlcHdr/>
+        <w:picture/>
+      </w:sdtPr>
+      <w:sdtContent>
+        <w:p>
+          <w:pPr>
+            <w:rPr>
+              <w:lang w:val="en-US"/>
+            </w:rPr>
+          </w:pPr>
+          <w:r>
+            <w:rPr>
+              <w:noProof/>
+              <w:lang w:val="ru-RU" w:eastAsia="ru-RU"/>
+            </w:rPr>
+            <w:drawing>
+              <wp:inline distT="0" distB="0" distL="0" distR="0" wp14:anchorId="79700407" wp14:editId="5AE0A05F">
+                <wp:extent cx="1905000" cy="1905000"/>
+                <wp:effectExtent l="0" t="0" r="0" b="0"/>
+                <wp:docPr id="2" name="Рисунок 1"/>
+                <wp:cNvGraphicFramePr>
+                  <a:graphicFrameLocks xmlns:a="http://schemas.openxmlformats.org/drawingml/2006/main" noChangeAspect="1"/>
+                </wp:cNvGraphicFramePr>
+                <a:graphic xmlns:a="http://schemas.openxmlformats.org/drawingml/2006/main">
+                  <a:graphicData uri="http://schemas.openxmlformats.org/drawingml/2006/picture">
+                    <pic:pic xmlns:pic="http://schemas.openxmlformats.org/drawingml/2006/picture">
+                      <pic:nvPicPr>
+                        <pic:cNvPr id="0" name="Picture 1"/>
+                        <pic:cNvPicPr>
+                          <a:picLocks noChangeAspect="1" noChangeArrowheads="1"/>
+                        </pic:cNvPicPr>
+                      </pic:nvPicPr>
+                      <pic:blipFill>
+                        <a:blip r:embed="rId4">
+                          <a:extLst>
+                            <a:ext uri="{28A0092B-C50C-407E-A947-70E740481C1C}">
+                              <a14:useLocalDpi xmlns:a14="http://schemas.microsoft.com/office/drawing/2010/main" val="0"/>
+                            </a:ext>
+                          </a:extLst>
+                        </a:blip>
+                        <a:srcRect/>
+                        <a:stretch>
+                          <a:fillRect/>
+                        </a:stretch>
+                      </pic:blipFill>
+                      <pic:spPr bwMode="auto">
+                        <a:xfrm>
+                          <a:off x="0" y="0"/>
+                          <a:ext cx="1905000" cy="1905000"/>
+                        </a:xfrm>
+                        <a:prstGeom prst="rect">
+                          <a:avLst/>
+                        </a:prstGeom>
+                        <a:noFill/>
+                        <a:ln>
+                          <a:noFill/>
+                        </a:ln>
+                      </pic:spPr>
+                    </pic:pic>
+                  </a:graphicData>
+                </a:graphic>
+              </wp:inline>
+            </w:drawing>
+          </w:r>
+        </w:p>
+      </w:sdtContent>
+    </w:sdt>
+    <w:p>
+      <w:pPr>
+        <w:rPr>
+          <w:lang w:val="en-US"/>
+        </w:rPr>
+      </w:pPr>
+      <w:r>
+        <w:rPr>
+          <w:lang w:val="en-US"/>
+        </w:rPr>
+        <w:t>Picture3</w:t>
+      </w:r>
+    </w:p>
+    <w:sdt>
+      <w:sdtPr>
+        <w:rPr>
+          <w:lang w:val="en-US"/>
+        </w:rPr>
+        <w:tag w:val="image_picture3"/>
+        <w:id w:val="-260371762"/>
+        <w:showingPlcHdr/>
+        <w:picture/>
+      </w:sdtPr>
+      <w:sdtContent>
+        <w:p>
+          <w:pPr>
+            <w:rPr>
+              <w:lang w:val="en-US"/>
+            </w:rPr>
+          </w:pPr>
+          <w:r>
+            <w:rPr>
+              <w:noProof/>
+              <w:lang w:val="ru-RU" w:eastAsia="ru-RU"/>
+            </w:rPr>
+            <w:drawing>
+              <wp:inline distT="0" distB="0" distL="0" distR="0" wp14:anchorId="0D59E4D2" wp14:editId="57625C29">
+                <wp:extent cx="1905000" cy="1905000"/>
+                <wp:effectExtent l="0" t="0" r="0" b="0"/>
+                <wp:docPr id="3" name="Рисунок 2"/>
+                <wp:cNvGraphicFramePr>
+                  <a:graphicFrameLocks xmlns:a="http://schemas.openxmlformats.org/drawingml/2006/main" noChangeAspect="1"/>
+                </wp:cNvGraphicFramePr>
+                <a:graphic xmlns:a="http://schemas.openxmlformats.org/drawingml/2006/main">
+                  <a:graphicData uri="http://schemas.openxmlformats.org/drawingml/2006/picture">
+                    <pic:pic xmlns:pic="http://schemas.openxmlformats.org/drawingml/2006/picture">
+                      <pic:nvPicPr>
+                        <pic:cNvPr id="0" name="Picture 2"/>
+                        <pic:cNvPicPr>
+                          <a:picLocks noChangeAspect="1" noChangeArrowheads="1"/>
+                        </pic:cNvPicPr>
+                      </pic:nvPicPr>
+                      <pic:blipFill>
+                        <a:blip r:embed="rId4">
+                          <a:extLst>
+                            <a:ext uri="{28A0092B-C50C-407E-A947-70E740481C1C}">
+                              <a14:useLocalDpi xmlns:a14="http://schemas.microsoft.com/office/drawing/2010/main" val="0"/>
+                            </a:ext>
+                          </a:extLst>
+                        </a:blip>
+                        <a:srcRect/>
+                        <a:stretch>
+                          <a:fillRect/>
+                        </a:stretch>
+                      </pic:blipFill>
+                      <pic:spPr bwMode="auto">
+                        <a:xfrm>
+                          <a:off x="0" y="0"/>
+                          <a:ext cx="1905000" cy="1905000"/>
+                        </a:xfrm>
+                        <a:prstGeom prst="rect">
+                          <a:avLst/>
+                        </a:prstGeom>
+                        <a:noFill/>
+                        <a:ln>
+                          <a:noFill/>
+                        </a:ln>
+                      </pic:spPr>
+                    </pic:pic>
+                  </a:graphicData>
+                </a:graphic>
+              </wp:inline>
+            </w:drawing>
+          </w:r>
+        </w:p>
+      </w:sdtContent>
+    </w:sdt>
     <w:sectPr>
       <w:pgSz w:w="11906" w:h="16838"/>
-      <w:pgMar w:top="1440" w:right="1440" w:bottom="1440" w:left="1440" w:header="708" w:footer="708" w:gutter="0"/>
+      <w:pgMar w:top="851" w:right="1440" w:bottom="1135" w:left="1440" w:header="708" w:footer="708" w:gutter="0"/>
       <w:cols w:space="708"/>
       <w:docGrid w:linePitch="360"/>
     </w:sectPr>
@@ -482,7 +626,7 @@
 </file>
 
 <file path=word/styles.xml><?xml version="1.0" encoding="utf-8"?>
-<w:styles xmlns:mc="http://schemas.openxmlformats.org/markup-compatibility/2006" xmlns:r="http://schemas.openxmlformats.org/officeDocument/2006/relationships" xmlns:w="http://schemas.openxmlformats.org/wordprocessingml/2006/main" xmlns:w14="http://schemas.microsoft.com/office/word/2010/wordml" xmlns:w15="http://schemas.microsoft.com/office/word/2012/wordml" mc:Ignorable="w14 w15">
+<w:styles xmlns:mc="http://schemas.openxmlformats.org/markup-compatibility/2006" xmlns:r="http://schemas.openxmlformats.org/officeDocument/2006/relationships" xmlns:w="http://schemas.openxmlformats.org/wordprocessingml/2006/main" xmlns:w14="http://schemas.microsoft.com/office/word/2010/wordml" xmlns:w15="http://schemas.microsoft.com/office/word/2012/wordml" xmlns:w16se="http://schemas.microsoft.com/office/word/2015/wordml/symex" mc:Ignorable="w14 w15 w16se">
   <w:docDefaults>
     <w:rPrDefault>
       <w:rPr>
@@ -871,17 +1015,17 @@
     <w:lsdException w:name="List Table 6 Colorful Accent 6" w:uiPriority="51"/>
     <w:lsdException w:name="List Table 7 Colorful Accent 6" w:uiPriority="52"/>
   </w:latentStyles>
-  <w:style w:type="paragraph" w:default="1" w:styleId="Normal">
+  <w:style w:type="paragraph" w:default="1" w:styleId="a">
     <w:name w:val="Normal"/>
     <w:qFormat/>
   </w:style>
-  <w:style w:type="character" w:default="1" w:styleId="DefaultParagraphFont">
+  <w:style w:type="character" w:default="1" w:styleId="a0">
     <w:name w:val="Default Paragraph Font"/>
     <w:uiPriority w:val="1"/>
     <w:semiHidden/>
     <w:unhideWhenUsed/>
   </w:style>
-  <w:style w:type="table" w:default="1" w:styleId="TableNormal">
+  <w:style w:type="table" w:default="1" w:styleId="a1">
     <w:name w:val="Normal Table"/>
     <w:uiPriority w:val="99"/>
     <w:semiHidden/>
@@ -896,15 +1040,15 @@
       </w:tblCellMar>
     </w:tblPr>
   </w:style>
-  <w:style w:type="numbering" w:default="1" w:styleId="NoList">
+  <w:style w:type="numbering" w:default="1" w:styleId="a2">
     <w:name w:val="No List"/>
     <w:uiPriority w:val="99"/>
     <w:semiHidden/>
     <w:unhideWhenUsed/>
   </w:style>
-  <w:style w:type="character" w:styleId="PlaceholderText">
+  <w:style w:type="character" w:styleId="a3">
     <w:name w:val="Placeholder Text"/>
-    <w:basedOn w:val="DefaultParagraphFont"/>
+    <w:basedOn w:val="a0"/>
     <w:uiPriority w:val="99"/>
     <w:semiHidden/>
     <w:rsid w:val="00987A91"/>
@@ -916,7 +1060,7 @@
 </file>
 
 <file path=word/glossary/document.xml><?xml version="1.0" encoding="utf-8"?>
-<w:glossaryDocument xmlns:wpc="http://schemas.microsoft.com/office/word/2010/wordprocessingCanvas" xmlns:mc="http://schemas.openxmlformats.org/markup-compatibility/2006" xmlns:o="urn:schemas-microsoft-com:office:office" xmlns:r="http://schemas.openxmlformats.org/officeDocument/2006/relationships" xmlns:m="http://schemas.openxmlformats.org/officeDocument/2006/math" xmlns:v="urn:schemas-microsoft-com:vml" xmlns:wp14="http://schemas.microsoft.com/office/word/2010/wordprocessingDrawing" xmlns:wp="http://schemas.openxmlformats.org/drawingml/2006/wordprocessingDrawing" xmlns:w10="urn:schemas-microsoft-com:office:word" xmlns:w="http://schemas.openxmlformats.org/wordprocessingml/2006/main" xmlns:w14="http://schemas.microsoft.com/office/word/2010/wordml" xmlns:w15="http://schemas.microsoft.com/office/word/2012/wordml" xmlns:wpg="http://schemas.microsoft.com/office/word/2010/wordprocessingGroup" xmlns:wpi="http://schemas.microsoft.com/office/word/2010/wordprocessingInk" xmlns:wne="http://schemas.microsoft.com/office/word/2006/wordml" xmlns:wps="http://schemas.microsoft.com/office/word/2010/wordprocessingShape" mc:Ignorable="w14 w15 wp14">
+<w:glossaryDocument xmlns:wpc="http://schemas.microsoft.com/office/word/2010/wordprocessingCanvas" xmlns:cx="http://schemas.microsoft.com/office/drawing/2014/chartex" xmlns:mc="http://schemas.openxmlformats.org/markup-compatibility/2006" xmlns:o="urn:schemas-microsoft-com:office:office" xmlns:r="http://schemas.openxmlformats.org/officeDocument/2006/relationships" xmlns:m="http://schemas.openxmlformats.org/officeDocument/2006/math" xmlns:v="urn:schemas-microsoft-com:vml" xmlns:wp14="http://schemas.microsoft.com/office/word/2010/wordprocessingDrawing" xmlns:wp="http://schemas.openxmlformats.org/drawingml/2006/wordprocessingDrawing" xmlns:w10="urn:schemas-microsoft-com:office:word" xmlns:w="http://schemas.openxmlformats.org/wordprocessingml/2006/main" xmlns:w14="http://schemas.microsoft.com/office/word/2010/wordml" xmlns:w15="http://schemas.microsoft.com/office/word/2012/wordml" xmlns:w16se="http://schemas.microsoft.com/office/word/2015/wordml/symex" xmlns:wpg="http://schemas.microsoft.com/office/word/2010/wordprocessingGroup" xmlns:wpi="http://schemas.microsoft.com/office/word/2010/wordprocessingInk" xmlns:wne="http://schemas.microsoft.com/office/word/2006/wordml" xmlns:wps="http://schemas.microsoft.com/office/word/2010/wordprocessingShape" mc:Ignorable="w14 w15 w16se wp14">
   <w:docParts>
     <w:docPart>
       <w:docPartPr>
@@ -937,7 +1081,297 @@
         <w:p>
           <w:r>
             <w:rPr>
-              <w:rStyle w:val="PlaceholderText"/>
+              <w:rStyle w:val="a3"/>
+            </w:rPr>
+            <w:t>Click or tap here to enter text.</w:t>
+          </w:r>
+        </w:p>
+      </w:docPartBody>
+    </w:docPart>
+    <w:docPart>
+      <w:docPartPr>
+        <w:name w:val="64F39D13A50F42BCBD2C6DEAB168CB93"/>
+        <w:category>
+          <w:name w:val="Общие"/>
+          <w:gallery w:val="placeholder"/>
+        </w:category>
+        <w:types>
+          <w:type w:val="bbPlcHdr"/>
+        </w:types>
+        <w:behaviors>
+          <w:behavior w:val="content"/>
+        </w:behaviors>
+        <w:guid w:val="{22ADACCF-00F5-46C6-9129-74352FAD0431}"/>
+      </w:docPartPr>
+      <w:docPartBody>
+        <w:p>
+          <w:pPr>
+            <w:pStyle w:val="64F39D13A50F42BCBD2C6DEAB168CB93"/>
+          </w:pPr>
+          <w:r>
+            <w:rPr>
+              <w:rStyle w:val="a3"/>
+            </w:rPr>
+            <w:t>Click or tap here to enter text.</w:t>
+          </w:r>
+        </w:p>
+      </w:docPartBody>
+    </w:docPart>
+    <w:docPart>
+      <w:docPartPr>
+        <w:name w:val="B220C2F4B4A34BB3A9E63FA56F4BF1F9"/>
+        <w:category>
+          <w:name w:val="Общие"/>
+          <w:gallery w:val="placeholder"/>
+        </w:category>
+        <w:types>
+          <w:type w:val="bbPlcHdr"/>
+        </w:types>
+        <w:behaviors>
+          <w:behavior w:val="content"/>
+        </w:behaviors>
+        <w:guid w:val="{81CD3CFD-7138-4060-B9DC-7A1830046740}"/>
+      </w:docPartPr>
+      <w:docPartBody>
+        <w:p>
+          <w:pPr>
+            <w:pStyle w:val="B220C2F4B4A34BB3A9E63FA56F4BF1F9"/>
+          </w:pPr>
+          <w:r>
+            <w:rPr>
+              <w:rStyle w:val="a3"/>
+            </w:rPr>
+            <w:t>Click or tap here to enter text.</w:t>
+          </w:r>
+        </w:p>
+      </w:docPartBody>
+    </w:docPart>
+    <w:docPart>
+      <w:docPartPr>
+        <w:name w:val="13120457DFFC4DB089A0C352C70444D4"/>
+        <w:category>
+          <w:name w:val="Общие"/>
+          <w:gallery w:val="placeholder"/>
+        </w:category>
+        <w:types>
+          <w:type w:val="bbPlcHdr"/>
+        </w:types>
+        <w:behaviors>
+          <w:behavior w:val="content"/>
+        </w:behaviors>
+        <w:guid w:val="{CEFE04F7-F386-456E-905E-16F86886BAAE}"/>
+      </w:docPartPr>
+      <w:docPartBody>
+        <w:p>
+          <w:pPr>
+            <w:pStyle w:val="13120457DFFC4DB089A0C352C70444D4"/>
+          </w:pPr>
+          <w:r>
+            <w:rPr>
+              <w:rStyle w:val="a3"/>
+            </w:rPr>
+            <w:t>Click or tap here to enter text.</w:t>
+          </w:r>
+        </w:p>
+      </w:docPartBody>
+    </w:docPart>
+    <w:docPart>
+      <w:docPartPr>
+        <w:name w:val="FBCE835FC0914086BC26239CEC3E1E45"/>
+        <w:category>
+          <w:name w:val="Общие"/>
+          <w:gallery w:val="placeholder"/>
+        </w:category>
+        <w:types>
+          <w:type w:val="bbPlcHdr"/>
+        </w:types>
+        <w:behaviors>
+          <w:behavior w:val="content"/>
+        </w:behaviors>
+        <w:guid w:val="{C4F1A0FF-2A78-410A-A56E-C1B88EF9ED64}"/>
+      </w:docPartPr>
+      <w:docPartBody>
+        <w:p>
+          <w:pPr>
+            <w:pStyle w:val="FBCE835FC0914086BC26239CEC3E1E45"/>
+          </w:pPr>
+          <w:r>
+            <w:rPr>
+              <w:rStyle w:val="a3"/>
+            </w:rPr>
+            <w:t>Click or tap here to enter text.</w:t>
+          </w:r>
+        </w:p>
+      </w:docPartBody>
+    </w:docPart>
+    <w:docPart>
+      <w:docPartPr>
+        <w:name w:val="B30DB1409B474D0AB0AA0251B1EF2197"/>
+        <w:category>
+          <w:name w:val="Общие"/>
+          <w:gallery w:val="placeholder"/>
+        </w:category>
+        <w:types>
+          <w:type w:val="bbPlcHdr"/>
+        </w:types>
+        <w:behaviors>
+          <w:behavior w:val="content"/>
+        </w:behaviors>
+        <w:guid w:val="{1ABC883C-7C2F-4C84-A402-BEB214B013C0}"/>
+      </w:docPartPr>
+      <w:docPartBody>
+        <w:p>
+          <w:pPr>
+            <w:pStyle w:val="B30DB1409B474D0AB0AA0251B1EF2197"/>
+          </w:pPr>
+          <w:r>
+            <w:rPr>
+              <w:rStyle w:val="a3"/>
+            </w:rPr>
+            <w:t>Click or tap here to enter text.</w:t>
+          </w:r>
+        </w:p>
+      </w:docPartBody>
+    </w:docPart>
+    <w:docPart>
+      <w:docPartPr>
+        <w:name w:val="9724C5D9F8DA4A89820BF16A1D690A86"/>
+        <w:category>
+          <w:name w:val="Общие"/>
+          <w:gallery w:val="placeholder"/>
+        </w:category>
+        <w:types>
+          <w:type w:val="bbPlcHdr"/>
+        </w:types>
+        <w:behaviors>
+          <w:behavior w:val="content"/>
+        </w:behaviors>
+        <w:guid w:val="{AA62393C-D959-4978-9A4D-2B2AB630CCAF}"/>
+      </w:docPartPr>
+      <w:docPartBody>
+        <w:p>
+          <w:pPr>
+            <w:pStyle w:val="9724C5D9F8DA4A89820BF16A1D690A86"/>
+          </w:pPr>
+          <w:r>
+            <w:rPr>
+              <w:rStyle w:val="a3"/>
+            </w:rPr>
+            <w:t>Click or tap here to enter text.</w:t>
+          </w:r>
+        </w:p>
+      </w:docPartBody>
+    </w:docPart>
+    <w:docPart>
+      <w:docPartPr>
+        <w:name w:val="D21EC21702E04368B8D8CD1B2608CEDF"/>
+        <w:category>
+          <w:name w:val="Общие"/>
+          <w:gallery w:val="placeholder"/>
+        </w:category>
+        <w:types>
+          <w:type w:val="bbPlcHdr"/>
+        </w:types>
+        <w:behaviors>
+          <w:behavior w:val="content"/>
+        </w:behaviors>
+        <w:guid w:val="{480FF7A3-509E-407D-8EE4-5B7454C4C95E}"/>
+      </w:docPartPr>
+      <w:docPartBody>
+        <w:p>
+          <w:pPr>
+            <w:pStyle w:val="D21EC21702E04368B8D8CD1B2608CEDF"/>
+          </w:pPr>
+          <w:r>
+            <w:rPr>
+              <w:rStyle w:val="a3"/>
+            </w:rPr>
+            <w:t>Click or tap here to enter text.</w:t>
+          </w:r>
+        </w:p>
+      </w:docPartBody>
+    </w:docPart>
+    <w:docPart>
+      <w:docPartPr>
+        <w:name w:val="0B23AE71E1E44F9A93D70D4FBFF30E30"/>
+        <w:category>
+          <w:name w:val="Общие"/>
+          <w:gallery w:val="placeholder"/>
+        </w:category>
+        <w:types>
+          <w:type w:val="bbPlcHdr"/>
+        </w:types>
+        <w:behaviors>
+          <w:behavior w:val="content"/>
+        </w:behaviors>
+        <w:guid w:val="{9E750015-303D-4390-ADB9-00A4CEEBBF93}"/>
+      </w:docPartPr>
+      <w:docPartBody>
+        <w:p>
+          <w:pPr>
+            <w:pStyle w:val="0B23AE71E1E44F9A93D70D4FBFF30E30"/>
+          </w:pPr>
+          <w:r>
+            <w:rPr>
+              <w:rStyle w:val="a3"/>
+            </w:rPr>
+            <w:t>Click or tap here to enter text.</w:t>
+          </w:r>
+        </w:p>
+      </w:docPartBody>
+    </w:docPart>
+    <w:docPart>
+      <w:docPartPr>
+        <w:name w:val="7824A49FBA2D481DBC4F01C03BFE33C5"/>
+        <w:category>
+          <w:name w:val="Общие"/>
+          <w:gallery w:val="placeholder"/>
+        </w:category>
+        <w:types>
+          <w:type w:val="bbPlcHdr"/>
+        </w:types>
+        <w:behaviors>
+          <w:behavior w:val="content"/>
+        </w:behaviors>
+        <w:guid w:val="{1079718E-7DF6-4C58-A8D4-48BFDBA01E0B}"/>
+      </w:docPartPr>
+      <w:docPartBody>
+        <w:p>
+          <w:pPr>
+            <w:pStyle w:val="7824A49FBA2D481DBC4F01C03BFE33C5"/>
+          </w:pPr>
+          <w:r>
+            <w:rPr>
+              <w:rStyle w:val="a3"/>
+            </w:rPr>
+            <w:t>Click or tap here to enter text.</w:t>
+          </w:r>
+        </w:p>
+      </w:docPartBody>
+    </w:docPart>
+    <w:docPart>
+      <w:docPartPr>
+        <w:name w:val="4FFECBC618F24344B3AF244D739659D1"/>
+        <w:category>
+          <w:name w:val="Общие"/>
+          <w:gallery w:val="placeholder"/>
+        </w:category>
+        <w:types>
+          <w:type w:val="bbPlcHdr"/>
+        </w:types>
+        <w:behaviors>
+          <w:behavior w:val="content"/>
+        </w:behaviors>
+        <w:guid w:val="{C7E54864-6B9E-4948-8DFA-759E905C0722}"/>
+      </w:docPartPr>
+      <w:docPartBody>
+        <w:p>
+          <w:pPr>
+            <w:pStyle w:val="4FFECBC618F24344B3AF244D739659D1"/>
+          </w:pPr>
+          <w:r>
+            <w:rPr>
+              <w:rStyle w:val="a3"/>
             </w:rPr>
             <w:t>Click or tap here to enter text.</w:t>
           </w:r>
@@ -949,33 +1383,33 @@
 </file>
 
 <file path=word/glossary/fontTable.xml><?xml version="1.0" encoding="utf-8"?>
-<w:fonts xmlns:mc="http://schemas.openxmlformats.org/markup-compatibility/2006" xmlns:r="http://schemas.openxmlformats.org/officeDocument/2006/relationships" xmlns:w="http://schemas.openxmlformats.org/wordprocessingml/2006/main" xmlns:w14="http://schemas.microsoft.com/office/word/2010/wordml" xmlns:w15="http://schemas.microsoft.com/office/word/2012/wordml" mc:Ignorable="w14 w15">
+<w:fonts xmlns:mc="http://schemas.openxmlformats.org/markup-compatibility/2006" xmlns:r="http://schemas.openxmlformats.org/officeDocument/2006/relationships" xmlns:w="http://schemas.openxmlformats.org/wordprocessingml/2006/main" xmlns:w14="http://schemas.microsoft.com/office/word/2010/wordml" xmlns:w15="http://schemas.microsoft.com/office/word/2012/wordml" xmlns:w16se="http://schemas.microsoft.com/office/word/2015/wordml/symex" mc:Ignorable="w14 w15 w16se">
   <w:font w:name="Calibri">
     <w:panose1 w:val="020F0502020204030204"/>
-    <w:charset w:val="00"/>
+    <w:charset w:val="CC"/>
     <w:family w:val="swiss"/>
     <w:pitch w:val="variable"/>
-    <w:sig w:usb0="E0002EFF" w:usb1="C000247B" w:usb2="00000009" w:usb3="00000000" w:csb0="000001FF" w:csb1="00000000"/>
+    <w:sig w:usb0="E4002EFF" w:usb1="C000247B" w:usb2="00000009" w:usb3="00000000" w:csb0="000001FF" w:csb1="00000000"/>
   </w:font>
   <w:font w:name="Times New Roman">
     <w:panose1 w:val="02020603050405020304"/>
-    <w:charset w:val="00"/>
+    <w:charset w:val="CC"/>
     <w:family w:val="roman"/>
     <w:pitch w:val="variable"/>
     <w:sig w:usb0="E0002EFF" w:usb1="C000785B" w:usb2="00000009" w:usb3="00000000" w:csb0="000001FF" w:csb1="00000000"/>
   </w:font>
   <w:font w:name="Calibri Light">
     <w:panose1 w:val="020F0302020204030204"/>
-    <w:charset w:val="00"/>
+    <w:charset w:val="CC"/>
     <w:family w:val="swiss"/>
     <w:pitch w:val="variable"/>
-    <w:sig w:usb0="E0002AFF" w:usb1="C000247B" w:usb2="00000009" w:usb3="00000000" w:csb0="000001FF" w:csb1="00000000"/>
+    <w:sig w:usb0="E4002EFF" w:usb1="C000247B" w:usb2="00000009" w:usb3="00000000" w:csb0="000001FF" w:csb1="00000000"/>
   </w:font>
 </w:fonts>
 </file>
 
 <file path=word/glossary/settings.xml><?xml version="1.0" encoding="utf-8"?>
-<w:settings xmlns:mc="http://schemas.openxmlformats.org/markup-compatibility/2006" xmlns:o="urn:schemas-microsoft-com:office:office" xmlns:r="http://schemas.openxmlformats.org/officeDocument/2006/relationships" xmlns:m="http://schemas.openxmlformats.org/officeDocument/2006/math" xmlns:v="urn:schemas-microsoft-com:vml" xmlns:w10="urn:schemas-microsoft-com:office:word" xmlns:w="http://schemas.openxmlformats.org/wordprocessingml/2006/main" xmlns:w14="http://schemas.microsoft.com/office/word/2010/wordml" xmlns:w15="http://schemas.microsoft.com/office/word/2012/wordml" xmlns:sl="http://schemas.openxmlformats.org/schemaLibrary/2006/main" mc:Ignorable="w14 w15">
+<w:settings xmlns:mc="http://schemas.openxmlformats.org/markup-compatibility/2006" xmlns:o="urn:schemas-microsoft-com:office:office" xmlns:r="http://schemas.openxmlformats.org/officeDocument/2006/relationships" xmlns:m="http://schemas.openxmlformats.org/officeDocument/2006/math" xmlns:v="urn:schemas-microsoft-com:vml" xmlns:w10="urn:schemas-microsoft-com:office:word" xmlns:w="http://schemas.openxmlformats.org/wordprocessingml/2006/main" xmlns:w14="http://schemas.microsoft.com/office/word/2010/wordml" xmlns:w15="http://schemas.microsoft.com/office/word/2012/wordml" xmlns:w16se="http://schemas.microsoft.com/office/word/2015/wordml/symex" xmlns:sl="http://schemas.openxmlformats.org/schemaLibrary/2006/main" mc:Ignorable="w14 w15 w16se">
   <w:view w:val="normal"/>
   <w:defaultTabStop w:val="708"/>
   <w:hyphenationZone w:val="425"/>
@@ -998,7 +1432,9 @@
     <w:rsid w:val="002F1646"/>
     <w:rsid w:val="00350085"/>
     <w:rsid w:val="00381BAF"/>
+    <w:rsid w:val="003A6EB3"/>
     <w:rsid w:val="003D27C1"/>
+    <w:rsid w:val="005335A5"/>
     <w:rsid w:val="006324B1"/>
     <w:rsid w:val="00654E0E"/>
     <w:rsid w:val="007D350D"/>
@@ -1026,14 +1462,14 @@
   </m:mathPr>
   <w:themeFontLang w:val="bg-BG"/>
   <w:clrSchemeMapping w:bg1="light1" w:t1="dark1" w:bg2="light2" w:t2="dark2" w:accent1="accent1" w:accent2="accent2" w:accent3="accent3" w:accent4="accent4" w:accent5="accent5" w:accent6="accent6" w:hyperlink="hyperlink" w:followedHyperlink="followedHyperlink"/>
-  <w:decimalSymbol w:val="."/>
-  <w:listSeparator w:val=","/>
+  <w:decimalSymbol w:val=","/>
+  <w:listSeparator w:val=";"/>
   <w15:chartTrackingRefBased/>
 </w:settings>
 </file>
 
 <file path=word/glossary/styles.xml><?xml version="1.0" encoding="utf-8"?>
-<w:styles xmlns:mc="http://schemas.openxmlformats.org/markup-compatibility/2006" xmlns:r="http://schemas.openxmlformats.org/officeDocument/2006/relationships" xmlns:w="http://schemas.openxmlformats.org/wordprocessingml/2006/main" xmlns:w14="http://schemas.microsoft.com/office/word/2010/wordml" xmlns:w15="http://schemas.microsoft.com/office/word/2012/wordml" mc:Ignorable="w14 w15">
+<w:styles xmlns:mc="http://schemas.openxmlformats.org/markup-compatibility/2006" xmlns:r="http://schemas.openxmlformats.org/officeDocument/2006/relationships" xmlns:w="http://schemas.openxmlformats.org/wordprocessingml/2006/main" xmlns:w14="http://schemas.microsoft.com/office/word/2010/wordml" xmlns:w15="http://schemas.microsoft.com/office/word/2012/wordml" xmlns:w16se="http://schemas.microsoft.com/office/word/2015/wordml/symex" mc:Ignorable="w14 w15 w16se">
   <w:docDefaults>
     <w:rPrDefault>
       <w:rPr>
@@ -1422,17 +1858,17 @@
     <w:lsdException w:name="List Table 6 Colorful Accent 6" w:uiPriority="51"/>
     <w:lsdException w:name="List Table 7 Colorful Accent 6" w:uiPriority="52"/>
   </w:latentStyles>
-  <w:style w:type="paragraph" w:default="1" w:styleId="Normal">
+  <w:style w:type="paragraph" w:default="1" w:styleId="a">
     <w:name w:val="Normal"/>
     <w:qFormat/>
   </w:style>
-  <w:style w:type="character" w:default="1" w:styleId="DefaultParagraphFont">
+  <w:style w:type="character" w:default="1" w:styleId="a0">
     <w:name w:val="Default Paragraph Font"/>
     <w:uiPriority w:val="1"/>
     <w:semiHidden/>
     <w:unhideWhenUsed/>
   </w:style>
-  <w:style w:type="table" w:default="1" w:styleId="TableNormal">
+  <w:style w:type="table" w:default="1" w:styleId="a1">
     <w:name w:val="Normal Table"/>
     <w:uiPriority w:val="99"/>
     <w:semiHidden/>
@@ -1447,18 +1883,18 @@
       </w:tblCellMar>
     </w:tblPr>
   </w:style>
-  <w:style w:type="numbering" w:default="1" w:styleId="NoList">
+  <w:style w:type="numbering" w:default="1" w:styleId="a2">
     <w:name w:val="No List"/>
     <w:uiPriority w:val="99"/>
     <w:semiHidden/>
     <w:unhideWhenUsed/>
   </w:style>
-  <w:style w:type="character" w:styleId="PlaceholderText">
+  <w:style w:type="character" w:styleId="a3">
     <w:name w:val="Placeholder Text"/>
-    <w:basedOn w:val="DefaultParagraphFont"/>
+    <w:basedOn w:val="a0"/>
     <w:uiPriority w:val="99"/>
     <w:semiHidden/>
-    <w:rsid w:val="00D654F1"/>
+    <w:rsid w:val="005335A5"/>
     <w:rPr>
       <w:color w:val="808080"/>
     </w:rPr>
@@ -1467,11 +1903,91 @@
     <w:name w:val="0E74422E02C64E87B3E78A000C643943"/>
     <w:rsid w:val="00D654F1"/>
   </w:style>
+  <w:style w:type="paragraph" w:customStyle="1" w:styleId="64F39D13A50F42BCBD2C6DEAB168CB93">
+    <w:name w:val="64F39D13A50F42BCBD2C6DEAB168CB93"/>
+    <w:rsid w:val="005335A5"/>
+    <w:rPr>
+      <w:rFonts w:eastAsiaTheme="minorHAnsi"/>
+      <w:lang w:eastAsia="en-US"/>
+    </w:rPr>
+  </w:style>
+  <w:style w:type="paragraph" w:customStyle="1" w:styleId="B220C2F4B4A34BB3A9E63FA56F4BF1F9">
+    <w:name w:val="B220C2F4B4A34BB3A9E63FA56F4BF1F9"/>
+    <w:rsid w:val="005335A5"/>
+    <w:rPr>
+      <w:rFonts w:eastAsiaTheme="minorHAnsi"/>
+      <w:lang w:eastAsia="en-US"/>
+    </w:rPr>
+  </w:style>
+  <w:style w:type="paragraph" w:customStyle="1" w:styleId="13120457DFFC4DB089A0C352C70444D4">
+    <w:name w:val="13120457DFFC4DB089A0C352C70444D4"/>
+    <w:rsid w:val="005335A5"/>
+    <w:rPr>
+      <w:rFonts w:eastAsiaTheme="minorHAnsi"/>
+      <w:lang w:eastAsia="en-US"/>
+    </w:rPr>
+  </w:style>
+  <w:style w:type="paragraph" w:customStyle="1" w:styleId="FBCE835FC0914086BC26239CEC3E1E45">
+    <w:name w:val="FBCE835FC0914086BC26239CEC3E1E45"/>
+    <w:rsid w:val="005335A5"/>
+    <w:rPr>
+      <w:rFonts w:eastAsiaTheme="minorHAnsi"/>
+      <w:lang w:eastAsia="en-US"/>
+    </w:rPr>
+  </w:style>
+  <w:style w:type="paragraph" w:customStyle="1" w:styleId="B30DB1409B474D0AB0AA0251B1EF2197">
+    <w:name w:val="B30DB1409B474D0AB0AA0251B1EF2197"/>
+    <w:rsid w:val="005335A5"/>
+    <w:rPr>
+      <w:rFonts w:eastAsiaTheme="minorHAnsi"/>
+      <w:lang w:eastAsia="en-US"/>
+    </w:rPr>
+  </w:style>
+  <w:style w:type="paragraph" w:customStyle="1" w:styleId="9724C5D9F8DA4A89820BF16A1D690A86">
+    <w:name w:val="9724C5D9F8DA4A89820BF16A1D690A86"/>
+    <w:rsid w:val="005335A5"/>
+    <w:rPr>
+      <w:rFonts w:eastAsiaTheme="minorHAnsi"/>
+      <w:lang w:eastAsia="en-US"/>
+    </w:rPr>
+  </w:style>
+  <w:style w:type="paragraph" w:customStyle="1" w:styleId="D21EC21702E04368B8D8CD1B2608CEDF">
+    <w:name w:val="D21EC21702E04368B8D8CD1B2608CEDF"/>
+    <w:rsid w:val="005335A5"/>
+    <w:rPr>
+      <w:rFonts w:eastAsiaTheme="minorHAnsi"/>
+      <w:lang w:eastAsia="en-US"/>
+    </w:rPr>
+  </w:style>
+  <w:style w:type="paragraph" w:customStyle="1" w:styleId="0B23AE71E1E44F9A93D70D4FBFF30E30">
+    <w:name w:val="0B23AE71E1E44F9A93D70D4FBFF30E30"/>
+    <w:rsid w:val="005335A5"/>
+    <w:rPr>
+      <w:rFonts w:eastAsiaTheme="minorHAnsi"/>
+      <w:lang w:eastAsia="en-US"/>
+    </w:rPr>
+  </w:style>
+  <w:style w:type="paragraph" w:customStyle="1" w:styleId="7824A49FBA2D481DBC4F01C03BFE33C5">
+    <w:name w:val="7824A49FBA2D481DBC4F01C03BFE33C5"/>
+    <w:rsid w:val="005335A5"/>
+    <w:rPr>
+      <w:rFonts w:eastAsiaTheme="minorHAnsi"/>
+      <w:lang w:eastAsia="en-US"/>
+    </w:rPr>
+  </w:style>
+  <w:style w:type="paragraph" w:customStyle="1" w:styleId="4FFECBC618F24344B3AF244D739659D1">
+    <w:name w:val="4FFECBC618F24344B3AF244D739659D1"/>
+    <w:rsid w:val="005335A5"/>
+    <w:rPr>
+      <w:rFonts w:eastAsiaTheme="minorHAnsi"/>
+      <w:lang w:eastAsia="en-US"/>
+    </w:rPr>
+  </w:style>
 </w:styles>
 </file>
 
 <file path=word/glossary/webSettings.xml><?xml version="1.0" encoding="utf-8"?>
-<w:webSettings xmlns:mc="http://schemas.openxmlformats.org/markup-compatibility/2006" xmlns:r="http://schemas.openxmlformats.org/officeDocument/2006/relationships" xmlns:w="http://schemas.openxmlformats.org/wordprocessingml/2006/main" xmlns:w14="http://schemas.microsoft.com/office/word/2010/wordml" xmlns:w15="http://schemas.microsoft.com/office/word/2012/wordml" mc:Ignorable="w14 w15">
+<w:webSettings xmlns:mc="http://schemas.openxmlformats.org/markup-compatibility/2006" xmlns:r="http://schemas.openxmlformats.org/officeDocument/2006/relationships" xmlns:w="http://schemas.openxmlformats.org/wordprocessingml/2006/main" xmlns:w14="http://schemas.microsoft.com/office/word/2010/wordml" xmlns:w15="http://schemas.microsoft.com/office/word/2012/wordml" xmlns:w16se="http://schemas.microsoft.com/office/word/2015/wordml/symex" mc:Ignorable="w14 w15 w16se">
   <w:optimizeForBrowser/>
   <w:allowPNG/>
 </w:webSettings>

</xml_diff>

<commit_message>
Hotfix/fixed repeating images replacing (#36)
* PictureReplacer: Fixed replacing different tag images with same last image; fixed different images replacing in repeat control

* Added different doc for pictures repeating test
</commit_message>
<xml_diff>
--- a/OpenXMLTemplatesTest/ControlReplacersTests/PictureControlReplacerTests/Doc.docx
+++ b/OpenXMLTemplatesTest/ControlReplacersTests/PictureControlReplacerTests/Doc.docx
@@ -1,6 +1,6 @@
 
 <file path=word/document.xml><?xml version="1.0" encoding="utf-8"?>
-<w:document xmlns:wpc="http://schemas.microsoft.com/office/word/2010/wordprocessingCanvas" xmlns:mc="http://schemas.openxmlformats.org/markup-compatibility/2006" xmlns:o="urn:schemas-microsoft-com:office:office" xmlns:r="http://schemas.openxmlformats.org/officeDocument/2006/relationships" xmlns:m="http://schemas.openxmlformats.org/officeDocument/2006/math" xmlns:v="urn:schemas-microsoft-com:vml" xmlns:wp14="http://schemas.microsoft.com/office/word/2010/wordprocessingDrawing" xmlns:wp="http://schemas.openxmlformats.org/drawingml/2006/wordprocessingDrawing" xmlns:w10="urn:schemas-microsoft-com:office:word" xmlns:w="http://schemas.openxmlformats.org/wordprocessingml/2006/main" xmlns:w14="http://schemas.microsoft.com/office/word/2010/wordml" xmlns:w15="http://schemas.microsoft.com/office/word/2012/wordml" xmlns:wpg="http://schemas.microsoft.com/office/word/2010/wordprocessingGroup" xmlns:wpi="http://schemas.microsoft.com/office/word/2010/wordprocessingInk" xmlns:wne="http://schemas.microsoft.com/office/word/2006/wordml" xmlns:wps="http://schemas.microsoft.com/office/word/2010/wordprocessingShape" mc:Ignorable="w14 w15 wp14">
+<w:document xmlns:wpc="http://schemas.microsoft.com/office/word/2010/wordprocessingCanvas" xmlns:cx="http://schemas.microsoft.com/office/drawing/2014/chartex" xmlns:mc="http://schemas.openxmlformats.org/markup-compatibility/2006" xmlns:o="urn:schemas-microsoft-com:office:office" xmlns:r="http://schemas.openxmlformats.org/officeDocument/2006/relationships" xmlns:m="http://schemas.openxmlformats.org/officeDocument/2006/math" xmlns:v="urn:schemas-microsoft-com:vml" xmlns:wp14="http://schemas.microsoft.com/office/word/2010/wordprocessingDrawing" xmlns:wp="http://schemas.openxmlformats.org/drawingml/2006/wordprocessingDrawing" xmlns:w10="urn:schemas-microsoft-com:office:word" xmlns:w="http://schemas.openxmlformats.org/wordprocessingml/2006/main" xmlns:w14="http://schemas.microsoft.com/office/word/2010/wordml" xmlns:w15="http://schemas.microsoft.com/office/word/2012/wordml" xmlns:w16se="http://schemas.microsoft.com/office/word/2015/wordml/symex" xmlns:wpg="http://schemas.microsoft.com/office/word/2010/wordprocessingGroup" xmlns:wpi="http://schemas.microsoft.com/office/word/2010/wordprocessingInk" xmlns:wne="http://schemas.microsoft.com/office/word/2006/wordml" xmlns:wps="http://schemas.microsoft.com/office/word/2010/wordprocessingShape" mc:Ignorable="w14 w15 w16se wp14">
   <w:body>
     <w:p>
       <w:r>
@@ -14,7 +14,7 @@
           <w:tag w:val="variable_name"/>
           <w:id w:val="30934474"/>
           <w:placeholder>
-            <w:docPart w:val="DefaultPlaceholder_-1854013440"/>
+            <w:docPart w:val="64F39D13A50F42BCBD2C6DEAB168CB93"/>
           </w:placeholder>
           <w:showingPlcHdr/>
         </w:sdtPr>
@@ -22,7 +22,7 @@
         <w:sdtContent>
           <w:r>
             <w:rPr>
-              <w:rStyle w:val="PlaceholderText"/>
+              <w:rStyle w:val="a3"/>
             </w:rPr>
             <w:t>Click or tap here to enter text.</w:t>
           </w:r>
@@ -49,7 +49,7 @@
           <w:tag w:val="variable_address.street"/>
           <w:id w:val="-1339605420"/>
           <w:placeholder>
-            <w:docPart w:val="DefaultPlaceholder_-1854013440"/>
+            <w:docPart w:val="B220C2F4B4A34BB3A9E63FA56F4BF1F9"/>
           </w:placeholder>
           <w:showingPlcHdr/>
           <w:text/>
@@ -58,16 +58,9 @@
         <w:sdtContent>
           <w:r>
             <w:rPr>
-              <w:rStyle w:val="PlaceholderText"/>
-            </w:rPr>
-            <w:t xml:space="preserve">Click or tap here to enter </w:t>
-          </w:r>
-          <w:proofErr w:type="gramStart"/>
-          <w:r>
-            <w:rPr>
-              <w:rStyle w:val="PlaceholderText"/>
-            </w:rPr>
-            <w:t>text.</w:t>
+              <w:rStyle w:val="a3"/>
+            </w:rPr>
+            <w:t>Click or tap here to enter text.</w:t>
           </w:r>
         </w:sdtContent>
       </w:sdt>
@@ -75,14 +68,7 @@
         <w:rPr>
           <w:lang w:val="en-US"/>
         </w:rPr>
-        <w:t>,</w:t>
-      </w:r>
-      <w:proofErr w:type="gramEnd"/>
-      <w:r>
-        <w:rPr>
-          <w:lang w:val="en-US"/>
-        </w:rPr>
-        <w:t xml:space="preserve"> No: </w:t>
+        <w:t xml:space="preserve">, No: </w:t>
       </w:r>
       <w:sdt>
         <w:sdtPr>
@@ -92,7 +78,7 @@
           <w:tag w:val="variable_address.number"/>
           <w:id w:val="462545973"/>
           <w:placeholder>
-            <w:docPart w:val="DefaultPlaceholder_-1854013440"/>
+            <w:docPart w:val="13120457DFFC4DB089A0C352C70444D4"/>
           </w:placeholder>
           <w:showingPlcHdr/>
           <w:text/>
@@ -101,7 +87,7 @@
         <w:sdtContent>
           <w:r>
             <w:rPr>
-              <w:rStyle w:val="PlaceholderText"/>
+              <w:rStyle w:val="a3"/>
             </w:rPr>
             <w:t>Click or tap here to enter text.</w:t>
           </w:r>
@@ -129,7 +115,7 @@
           <w:tag w:val="variable_address.city.name"/>
           <w:id w:val="1237134904"/>
           <w:placeholder>
-            <w:docPart w:val="DefaultPlaceholder_-1854013440"/>
+            <w:docPart w:val="FBCE835FC0914086BC26239CEC3E1E45"/>
           </w:placeholder>
           <w:showingPlcHdr/>
           <w:text/>
@@ -138,16 +124,9 @@
         <w:sdtContent>
           <w:r>
             <w:rPr>
-              <w:rStyle w:val="PlaceholderText"/>
-            </w:rPr>
-            <w:t xml:space="preserve">Click or tap here to enter </w:t>
-          </w:r>
-          <w:proofErr w:type="gramStart"/>
-          <w:r>
-            <w:rPr>
-              <w:rStyle w:val="PlaceholderText"/>
-            </w:rPr>
-            <w:t>text.</w:t>
+              <w:rStyle w:val="a3"/>
+            </w:rPr>
+            <w:t>Click or tap here to enter text.</w:t>
           </w:r>
         </w:sdtContent>
       </w:sdt>
@@ -155,14 +134,7 @@
         <w:rPr>
           <w:lang w:val="en-US"/>
         </w:rPr>
-        <w:t>,</w:t>
-      </w:r>
-      <w:proofErr w:type="gramEnd"/>
-      <w:r>
-        <w:rPr>
-          <w:lang w:val="en-US"/>
-        </w:rPr>
-        <w:t xml:space="preserve"> Province: </w:t>
+        <w:t xml:space="preserve">, Province: </w:t>
       </w:r>
       <w:sdt>
         <w:sdtPr>
@@ -172,7 +144,7 @@
           <w:tag w:val="variable_address.city.province"/>
           <w:id w:val="-965816800"/>
           <w:placeholder>
-            <w:docPart w:val="DefaultPlaceholder_-1854013440"/>
+            <w:docPart w:val="B30DB1409B474D0AB0AA0251B1EF2197"/>
           </w:placeholder>
           <w:showingPlcHdr/>
           <w:text/>
@@ -181,7 +153,7 @@
         <w:sdtContent>
           <w:r>
             <w:rPr>
-              <w:rStyle w:val="PlaceholderText"/>
+              <w:rStyle w:val="a3"/>
             </w:rPr>
             <w:t>Click or tap here to enter text.</w:t>
           </w:r>
@@ -208,7 +180,7 @@
           <w:tag w:val="variable_paragraph"/>
           <w:id w:val="-568804307"/>
           <w:placeholder>
-            <w:docPart w:val="DefaultPlaceholder_-1854013440"/>
+            <w:docPart w:val="9724C5D9F8DA4A89820BF16A1D690A86"/>
           </w:placeholder>
           <w:showingPlcHdr/>
         </w:sdtPr>
@@ -216,7 +188,7 @@
         <w:sdtContent>
           <w:r>
             <w:rPr>
-              <w:rStyle w:val="PlaceholderText"/>
+              <w:rStyle w:val="a3"/>
             </w:rPr>
             <w:t>Click or tap here to enter text.</w:t>
           </w:r>
@@ -265,7 +237,7 @@
               <w:tag w:val="variable_name"/>
               <w:id w:val="180937972"/>
               <w:placeholder>
-                <w:docPart w:val="DefaultPlaceholder_-1854013440"/>
+                <w:docPart w:val="D21EC21702E04368B8D8CD1B2608CEDF"/>
               </w:placeholder>
               <w:showingPlcHdr/>
               <w:text/>
@@ -274,16 +246,9 @@
             <w:sdtContent>
               <w:r>
                 <w:rPr>
-                  <w:rStyle w:val="PlaceholderText"/>
+                  <w:rStyle w:val="a3"/>
                 </w:rPr>
-                <w:t xml:space="preserve">Click or tap here to enter </w:t>
-              </w:r>
-              <w:proofErr w:type="gramStart"/>
-              <w:r>
-                <w:rPr>
-                  <w:rStyle w:val="PlaceholderText"/>
-                </w:rPr>
-                <w:t>text.</w:t>
+                <w:t>Click or tap here to enter text.</w:t>
               </w:r>
             </w:sdtContent>
           </w:sdt>
@@ -291,21 +256,14 @@
             <w:rPr>
               <w:lang w:val="en-US"/>
             </w:rPr>
-            <w:t>,</w:t>
-          </w:r>
-          <w:proofErr w:type="gramEnd"/>
-          <w:r>
-            <w:rPr>
-              <w:lang w:val="en-US"/>
-            </w:rPr>
-            <w:t xml:space="preserve"> street: </w:t>
+            <w:t xml:space="preserve">, street: </w:t>
           </w:r>
           <w:sdt>
             <w:sdtPr>
               <w:tag w:val="variable_street"/>
               <w:id w:val="-1193150036"/>
               <w:placeholder>
-                <w:docPart w:val="DefaultPlaceholder_-1854013440"/>
+                <w:docPart w:val="0B23AE71E1E44F9A93D70D4FBFF30E30"/>
               </w:placeholder>
               <w:showingPlcHdr/>
               <w:text/>
@@ -314,7 +272,7 @@
             <w:sdtContent>
               <w:r>
                 <w:rPr>
-                  <w:rStyle w:val="PlaceholderText"/>
+                  <w:rStyle w:val="a3"/>
                 </w:rPr>
                 <w:t>Click or tap here to enter text.</w:t>
               </w:r>
@@ -353,7 +311,7 @@
                   <w:tag w:val="variable_name_city"/>
                   <w:id w:val="-1710641108"/>
                   <w:placeholder>
-                    <w:docPart w:val="DefaultPlaceholder_-1854013440"/>
+                    <w:docPart w:val="7824A49FBA2D481DBC4F01C03BFE33C5"/>
                   </w:placeholder>
                   <w:showingPlcHdr/>
                   <w:text/>
@@ -362,7 +320,7 @@
                 <w:sdtContent>
                   <w:r>
                     <w:rPr>
-                      <w:rStyle w:val="PlaceholderText"/>
+                      <w:rStyle w:val="a3"/>
                     </w:rPr>
                     <w:t>Click or tap here to enter text.</w:t>
                   </w:r>
@@ -382,7 +340,7 @@
                   <w:tag w:val="variable_province"/>
                   <w:id w:val="94379721"/>
                   <w:placeholder>
-                    <w:docPart w:val="DefaultPlaceholder_-1854013440"/>
+                    <w:docPart w:val="4FFECBC618F24344B3AF244D739659D1"/>
                   </w:placeholder>
                   <w:showingPlcHdr/>
                   <w:text/>
@@ -391,7 +349,7 @@
                 <w:sdtContent>
                   <w:r>
                     <w:rPr>
-                      <w:rStyle w:val="PlaceholderText"/>
+                      <w:rStyle w:val="a3"/>
                     </w:rPr>
                     <w:t>Click or tap here to enter text.</w:t>
                   </w:r>
@@ -402,7 +360,19 @@
         </w:p>
       </w:sdtContent>
     </w:sdt>
-    <w:p/>
+    <w:p>
+      <w:pPr>
+        <w:rPr>
+          <w:lang w:val="en-US"/>
+        </w:rPr>
+      </w:pPr>
+      <w:r>
+        <w:rPr>
+          <w:lang w:val="en-US"/>
+        </w:rPr>
+        <w:t>Picture1</w:t>
+      </w:r>
+    </w:p>
     <w:sdt>
       <w:sdtPr>
         <w:alias w:val="Image Content Control"/>
@@ -417,7 +387,7 @@
           <w:r>
             <w:rPr>
               <w:noProof/>
-              <w:lang w:val="en-US"/>
+              <w:lang w:val="ru-RU" w:eastAsia="ru-RU"/>
             </w:rPr>
             <w:drawing>
               <wp:inline distT="0" distB="0" distL="0" distR="0" wp14:anchorId="1FE16CCD" wp14:editId="4E98EA05">
@@ -471,9 +441,183 @@
         </w:p>
       </w:sdtContent>
     </w:sdt>
+    <w:p>
+      <w:pPr>
+        <w:rPr>
+          <w:lang w:val="en-US"/>
+        </w:rPr>
+      </w:pPr>
+      <w:r>
+        <w:rPr>
+          <w:lang w:val="en-US"/>
+        </w:rPr>
+        <w:t>Picture2</w:t>
+      </w:r>
+    </w:p>
+    <w:sdt>
+      <w:sdtPr>
+        <w:rPr>
+          <w:lang w:val="en-US"/>
+        </w:rPr>
+        <w:tag w:val="image_picture2"/>
+        <w:id w:val="742075023"/>
+        <w:showingPlcHdr/>
+        <w:picture/>
+      </w:sdtPr>
+      <w:sdtContent>
+        <w:p>
+          <w:pPr>
+            <w:rPr>
+              <w:lang w:val="en-US"/>
+            </w:rPr>
+          </w:pPr>
+          <w:r>
+            <w:rPr>
+              <w:noProof/>
+              <w:lang w:val="ru-RU" w:eastAsia="ru-RU"/>
+            </w:rPr>
+            <w:drawing>
+              <wp:inline distT="0" distB="0" distL="0" distR="0" wp14:anchorId="79700407" wp14:editId="5AE0A05F">
+                <wp:extent cx="1905000" cy="1905000"/>
+                <wp:effectExtent l="0" t="0" r="0" b="0"/>
+                <wp:docPr id="2" name="Рисунок 1"/>
+                <wp:cNvGraphicFramePr>
+                  <a:graphicFrameLocks xmlns:a="http://schemas.openxmlformats.org/drawingml/2006/main" noChangeAspect="1"/>
+                </wp:cNvGraphicFramePr>
+                <a:graphic xmlns:a="http://schemas.openxmlformats.org/drawingml/2006/main">
+                  <a:graphicData uri="http://schemas.openxmlformats.org/drawingml/2006/picture">
+                    <pic:pic xmlns:pic="http://schemas.openxmlformats.org/drawingml/2006/picture">
+                      <pic:nvPicPr>
+                        <pic:cNvPr id="0" name="Picture 1"/>
+                        <pic:cNvPicPr>
+                          <a:picLocks noChangeAspect="1" noChangeArrowheads="1"/>
+                        </pic:cNvPicPr>
+                      </pic:nvPicPr>
+                      <pic:blipFill>
+                        <a:blip r:embed="rId4">
+                          <a:extLst>
+                            <a:ext uri="{28A0092B-C50C-407E-A947-70E740481C1C}">
+                              <a14:useLocalDpi xmlns:a14="http://schemas.microsoft.com/office/drawing/2010/main" val="0"/>
+                            </a:ext>
+                          </a:extLst>
+                        </a:blip>
+                        <a:srcRect/>
+                        <a:stretch>
+                          <a:fillRect/>
+                        </a:stretch>
+                      </pic:blipFill>
+                      <pic:spPr bwMode="auto">
+                        <a:xfrm>
+                          <a:off x="0" y="0"/>
+                          <a:ext cx="1905000" cy="1905000"/>
+                        </a:xfrm>
+                        <a:prstGeom prst="rect">
+                          <a:avLst/>
+                        </a:prstGeom>
+                        <a:noFill/>
+                        <a:ln>
+                          <a:noFill/>
+                        </a:ln>
+                      </pic:spPr>
+                    </pic:pic>
+                  </a:graphicData>
+                </a:graphic>
+              </wp:inline>
+            </w:drawing>
+          </w:r>
+        </w:p>
+      </w:sdtContent>
+    </w:sdt>
+    <w:p>
+      <w:pPr>
+        <w:rPr>
+          <w:lang w:val="en-US"/>
+        </w:rPr>
+      </w:pPr>
+      <w:r>
+        <w:rPr>
+          <w:lang w:val="en-US"/>
+        </w:rPr>
+        <w:t>Picture3</w:t>
+      </w:r>
+    </w:p>
+    <w:sdt>
+      <w:sdtPr>
+        <w:rPr>
+          <w:lang w:val="en-US"/>
+        </w:rPr>
+        <w:tag w:val="image_picture3"/>
+        <w:id w:val="-260371762"/>
+        <w:showingPlcHdr/>
+        <w:picture/>
+      </w:sdtPr>
+      <w:sdtContent>
+        <w:p>
+          <w:pPr>
+            <w:rPr>
+              <w:lang w:val="en-US"/>
+            </w:rPr>
+          </w:pPr>
+          <w:r>
+            <w:rPr>
+              <w:noProof/>
+              <w:lang w:val="ru-RU" w:eastAsia="ru-RU"/>
+            </w:rPr>
+            <w:drawing>
+              <wp:inline distT="0" distB="0" distL="0" distR="0" wp14:anchorId="0D59E4D2" wp14:editId="57625C29">
+                <wp:extent cx="1905000" cy="1905000"/>
+                <wp:effectExtent l="0" t="0" r="0" b="0"/>
+                <wp:docPr id="3" name="Рисунок 2"/>
+                <wp:cNvGraphicFramePr>
+                  <a:graphicFrameLocks xmlns:a="http://schemas.openxmlformats.org/drawingml/2006/main" noChangeAspect="1"/>
+                </wp:cNvGraphicFramePr>
+                <a:graphic xmlns:a="http://schemas.openxmlformats.org/drawingml/2006/main">
+                  <a:graphicData uri="http://schemas.openxmlformats.org/drawingml/2006/picture">
+                    <pic:pic xmlns:pic="http://schemas.openxmlformats.org/drawingml/2006/picture">
+                      <pic:nvPicPr>
+                        <pic:cNvPr id="0" name="Picture 2"/>
+                        <pic:cNvPicPr>
+                          <a:picLocks noChangeAspect="1" noChangeArrowheads="1"/>
+                        </pic:cNvPicPr>
+                      </pic:nvPicPr>
+                      <pic:blipFill>
+                        <a:blip r:embed="rId4">
+                          <a:extLst>
+                            <a:ext uri="{28A0092B-C50C-407E-A947-70E740481C1C}">
+                              <a14:useLocalDpi xmlns:a14="http://schemas.microsoft.com/office/drawing/2010/main" val="0"/>
+                            </a:ext>
+                          </a:extLst>
+                        </a:blip>
+                        <a:srcRect/>
+                        <a:stretch>
+                          <a:fillRect/>
+                        </a:stretch>
+                      </pic:blipFill>
+                      <pic:spPr bwMode="auto">
+                        <a:xfrm>
+                          <a:off x="0" y="0"/>
+                          <a:ext cx="1905000" cy="1905000"/>
+                        </a:xfrm>
+                        <a:prstGeom prst="rect">
+                          <a:avLst/>
+                        </a:prstGeom>
+                        <a:noFill/>
+                        <a:ln>
+                          <a:noFill/>
+                        </a:ln>
+                      </pic:spPr>
+                    </pic:pic>
+                  </a:graphicData>
+                </a:graphic>
+              </wp:inline>
+            </w:drawing>
+          </w:r>
+        </w:p>
+      </w:sdtContent>
+    </w:sdt>
     <w:sectPr>
       <w:pgSz w:w="11906" w:h="16838"/>
-      <w:pgMar w:top="1440" w:right="1440" w:bottom="1440" w:left="1440" w:header="708" w:footer="708" w:gutter="0"/>
+      <w:pgMar w:top="851" w:right="1440" w:bottom="1135" w:left="1440" w:header="708" w:footer="708" w:gutter="0"/>
       <w:cols w:space="708"/>
       <w:docGrid w:linePitch="360"/>
     </w:sectPr>
@@ -482,7 +626,7 @@
 </file>
 
 <file path=word/styles.xml><?xml version="1.0" encoding="utf-8"?>
-<w:styles xmlns:mc="http://schemas.openxmlformats.org/markup-compatibility/2006" xmlns:r="http://schemas.openxmlformats.org/officeDocument/2006/relationships" xmlns:w="http://schemas.openxmlformats.org/wordprocessingml/2006/main" xmlns:w14="http://schemas.microsoft.com/office/word/2010/wordml" xmlns:w15="http://schemas.microsoft.com/office/word/2012/wordml" mc:Ignorable="w14 w15">
+<w:styles xmlns:mc="http://schemas.openxmlformats.org/markup-compatibility/2006" xmlns:r="http://schemas.openxmlformats.org/officeDocument/2006/relationships" xmlns:w="http://schemas.openxmlformats.org/wordprocessingml/2006/main" xmlns:w14="http://schemas.microsoft.com/office/word/2010/wordml" xmlns:w15="http://schemas.microsoft.com/office/word/2012/wordml" xmlns:w16se="http://schemas.microsoft.com/office/word/2015/wordml/symex" mc:Ignorable="w14 w15 w16se">
   <w:docDefaults>
     <w:rPrDefault>
       <w:rPr>
@@ -871,17 +1015,17 @@
     <w:lsdException w:name="List Table 6 Colorful Accent 6" w:uiPriority="51"/>
     <w:lsdException w:name="List Table 7 Colorful Accent 6" w:uiPriority="52"/>
   </w:latentStyles>
-  <w:style w:type="paragraph" w:default="1" w:styleId="Normal">
+  <w:style w:type="paragraph" w:default="1" w:styleId="a">
     <w:name w:val="Normal"/>
     <w:qFormat/>
   </w:style>
-  <w:style w:type="character" w:default="1" w:styleId="DefaultParagraphFont">
+  <w:style w:type="character" w:default="1" w:styleId="a0">
     <w:name w:val="Default Paragraph Font"/>
     <w:uiPriority w:val="1"/>
     <w:semiHidden/>
     <w:unhideWhenUsed/>
   </w:style>
-  <w:style w:type="table" w:default="1" w:styleId="TableNormal">
+  <w:style w:type="table" w:default="1" w:styleId="a1">
     <w:name w:val="Normal Table"/>
     <w:uiPriority w:val="99"/>
     <w:semiHidden/>
@@ -896,15 +1040,15 @@
       </w:tblCellMar>
     </w:tblPr>
   </w:style>
-  <w:style w:type="numbering" w:default="1" w:styleId="NoList">
+  <w:style w:type="numbering" w:default="1" w:styleId="a2">
     <w:name w:val="No List"/>
     <w:uiPriority w:val="99"/>
     <w:semiHidden/>
     <w:unhideWhenUsed/>
   </w:style>
-  <w:style w:type="character" w:styleId="PlaceholderText">
+  <w:style w:type="character" w:styleId="a3">
     <w:name w:val="Placeholder Text"/>
-    <w:basedOn w:val="DefaultParagraphFont"/>
+    <w:basedOn w:val="a0"/>
     <w:uiPriority w:val="99"/>
     <w:semiHidden/>
     <w:rsid w:val="00987A91"/>
@@ -916,7 +1060,7 @@
 </file>
 
 <file path=word/glossary/document.xml><?xml version="1.0" encoding="utf-8"?>
-<w:glossaryDocument xmlns:wpc="http://schemas.microsoft.com/office/word/2010/wordprocessingCanvas" xmlns:mc="http://schemas.openxmlformats.org/markup-compatibility/2006" xmlns:o="urn:schemas-microsoft-com:office:office" xmlns:r="http://schemas.openxmlformats.org/officeDocument/2006/relationships" xmlns:m="http://schemas.openxmlformats.org/officeDocument/2006/math" xmlns:v="urn:schemas-microsoft-com:vml" xmlns:wp14="http://schemas.microsoft.com/office/word/2010/wordprocessingDrawing" xmlns:wp="http://schemas.openxmlformats.org/drawingml/2006/wordprocessingDrawing" xmlns:w10="urn:schemas-microsoft-com:office:word" xmlns:w="http://schemas.openxmlformats.org/wordprocessingml/2006/main" xmlns:w14="http://schemas.microsoft.com/office/word/2010/wordml" xmlns:w15="http://schemas.microsoft.com/office/word/2012/wordml" xmlns:wpg="http://schemas.microsoft.com/office/word/2010/wordprocessingGroup" xmlns:wpi="http://schemas.microsoft.com/office/word/2010/wordprocessingInk" xmlns:wne="http://schemas.microsoft.com/office/word/2006/wordml" xmlns:wps="http://schemas.microsoft.com/office/word/2010/wordprocessingShape" mc:Ignorable="w14 w15 wp14">
+<w:glossaryDocument xmlns:wpc="http://schemas.microsoft.com/office/word/2010/wordprocessingCanvas" xmlns:cx="http://schemas.microsoft.com/office/drawing/2014/chartex" xmlns:mc="http://schemas.openxmlformats.org/markup-compatibility/2006" xmlns:o="urn:schemas-microsoft-com:office:office" xmlns:r="http://schemas.openxmlformats.org/officeDocument/2006/relationships" xmlns:m="http://schemas.openxmlformats.org/officeDocument/2006/math" xmlns:v="urn:schemas-microsoft-com:vml" xmlns:wp14="http://schemas.microsoft.com/office/word/2010/wordprocessingDrawing" xmlns:wp="http://schemas.openxmlformats.org/drawingml/2006/wordprocessingDrawing" xmlns:w10="urn:schemas-microsoft-com:office:word" xmlns:w="http://schemas.openxmlformats.org/wordprocessingml/2006/main" xmlns:w14="http://schemas.microsoft.com/office/word/2010/wordml" xmlns:w15="http://schemas.microsoft.com/office/word/2012/wordml" xmlns:w16se="http://schemas.microsoft.com/office/word/2015/wordml/symex" xmlns:wpg="http://schemas.microsoft.com/office/word/2010/wordprocessingGroup" xmlns:wpi="http://schemas.microsoft.com/office/word/2010/wordprocessingInk" xmlns:wne="http://schemas.microsoft.com/office/word/2006/wordml" xmlns:wps="http://schemas.microsoft.com/office/word/2010/wordprocessingShape" mc:Ignorable="w14 w15 w16se wp14">
   <w:docParts>
     <w:docPart>
       <w:docPartPr>
@@ -937,7 +1081,297 @@
         <w:p>
           <w:r>
             <w:rPr>
-              <w:rStyle w:val="PlaceholderText"/>
+              <w:rStyle w:val="a3"/>
+            </w:rPr>
+            <w:t>Click or tap here to enter text.</w:t>
+          </w:r>
+        </w:p>
+      </w:docPartBody>
+    </w:docPart>
+    <w:docPart>
+      <w:docPartPr>
+        <w:name w:val="64F39D13A50F42BCBD2C6DEAB168CB93"/>
+        <w:category>
+          <w:name w:val="Общие"/>
+          <w:gallery w:val="placeholder"/>
+        </w:category>
+        <w:types>
+          <w:type w:val="bbPlcHdr"/>
+        </w:types>
+        <w:behaviors>
+          <w:behavior w:val="content"/>
+        </w:behaviors>
+        <w:guid w:val="{22ADACCF-00F5-46C6-9129-74352FAD0431}"/>
+      </w:docPartPr>
+      <w:docPartBody>
+        <w:p>
+          <w:pPr>
+            <w:pStyle w:val="64F39D13A50F42BCBD2C6DEAB168CB93"/>
+          </w:pPr>
+          <w:r>
+            <w:rPr>
+              <w:rStyle w:val="a3"/>
+            </w:rPr>
+            <w:t>Click or tap here to enter text.</w:t>
+          </w:r>
+        </w:p>
+      </w:docPartBody>
+    </w:docPart>
+    <w:docPart>
+      <w:docPartPr>
+        <w:name w:val="B220C2F4B4A34BB3A9E63FA56F4BF1F9"/>
+        <w:category>
+          <w:name w:val="Общие"/>
+          <w:gallery w:val="placeholder"/>
+        </w:category>
+        <w:types>
+          <w:type w:val="bbPlcHdr"/>
+        </w:types>
+        <w:behaviors>
+          <w:behavior w:val="content"/>
+        </w:behaviors>
+        <w:guid w:val="{81CD3CFD-7138-4060-B9DC-7A1830046740}"/>
+      </w:docPartPr>
+      <w:docPartBody>
+        <w:p>
+          <w:pPr>
+            <w:pStyle w:val="B220C2F4B4A34BB3A9E63FA56F4BF1F9"/>
+          </w:pPr>
+          <w:r>
+            <w:rPr>
+              <w:rStyle w:val="a3"/>
+            </w:rPr>
+            <w:t>Click or tap here to enter text.</w:t>
+          </w:r>
+        </w:p>
+      </w:docPartBody>
+    </w:docPart>
+    <w:docPart>
+      <w:docPartPr>
+        <w:name w:val="13120457DFFC4DB089A0C352C70444D4"/>
+        <w:category>
+          <w:name w:val="Общие"/>
+          <w:gallery w:val="placeholder"/>
+        </w:category>
+        <w:types>
+          <w:type w:val="bbPlcHdr"/>
+        </w:types>
+        <w:behaviors>
+          <w:behavior w:val="content"/>
+        </w:behaviors>
+        <w:guid w:val="{CEFE04F7-F386-456E-905E-16F86886BAAE}"/>
+      </w:docPartPr>
+      <w:docPartBody>
+        <w:p>
+          <w:pPr>
+            <w:pStyle w:val="13120457DFFC4DB089A0C352C70444D4"/>
+          </w:pPr>
+          <w:r>
+            <w:rPr>
+              <w:rStyle w:val="a3"/>
+            </w:rPr>
+            <w:t>Click or tap here to enter text.</w:t>
+          </w:r>
+        </w:p>
+      </w:docPartBody>
+    </w:docPart>
+    <w:docPart>
+      <w:docPartPr>
+        <w:name w:val="FBCE835FC0914086BC26239CEC3E1E45"/>
+        <w:category>
+          <w:name w:val="Общие"/>
+          <w:gallery w:val="placeholder"/>
+        </w:category>
+        <w:types>
+          <w:type w:val="bbPlcHdr"/>
+        </w:types>
+        <w:behaviors>
+          <w:behavior w:val="content"/>
+        </w:behaviors>
+        <w:guid w:val="{C4F1A0FF-2A78-410A-A56E-C1B88EF9ED64}"/>
+      </w:docPartPr>
+      <w:docPartBody>
+        <w:p>
+          <w:pPr>
+            <w:pStyle w:val="FBCE835FC0914086BC26239CEC3E1E45"/>
+          </w:pPr>
+          <w:r>
+            <w:rPr>
+              <w:rStyle w:val="a3"/>
+            </w:rPr>
+            <w:t>Click or tap here to enter text.</w:t>
+          </w:r>
+        </w:p>
+      </w:docPartBody>
+    </w:docPart>
+    <w:docPart>
+      <w:docPartPr>
+        <w:name w:val="B30DB1409B474D0AB0AA0251B1EF2197"/>
+        <w:category>
+          <w:name w:val="Общие"/>
+          <w:gallery w:val="placeholder"/>
+        </w:category>
+        <w:types>
+          <w:type w:val="bbPlcHdr"/>
+        </w:types>
+        <w:behaviors>
+          <w:behavior w:val="content"/>
+        </w:behaviors>
+        <w:guid w:val="{1ABC883C-7C2F-4C84-A402-BEB214B013C0}"/>
+      </w:docPartPr>
+      <w:docPartBody>
+        <w:p>
+          <w:pPr>
+            <w:pStyle w:val="B30DB1409B474D0AB0AA0251B1EF2197"/>
+          </w:pPr>
+          <w:r>
+            <w:rPr>
+              <w:rStyle w:val="a3"/>
+            </w:rPr>
+            <w:t>Click or tap here to enter text.</w:t>
+          </w:r>
+        </w:p>
+      </w:docPartBody>
+    </w:docPart>
+    <w:docPart>
+      <w:docPartPr>
+        <w:name w:val="9724C5D9F8DA4A89820BF16A1D690A86"/>
+        <w:category>
+          <w:name w:val="Общие"/>
+          <w:gallery w:val="placeholder"/>
+        </w:category>
+        <w:types>
+          <w:type w:val="bbPlcHdr"/>
+        </w:types>
+        <w:behaviors>
+          <w:behavior w:val="content"/>
+        </w:behaviors>
+        <w:guid w:val="{AA62393C-D959-4978-9A4D-2B2AB630CCAF}"/>
+      </w:docPartPr>
+      <w:docPartBody>
+        <w:p>
+          <w:pPr>
+            <w:pStyle w:val="9724C5D9F8DA4A89820BF16A1D690A86"/>
+          </w:pPr>
+          <w:r>
+            <w:rPr>
+              <w:rStyle w:val="a3"/>
+            </w:rPr>
+            <w:t>Click or tap here to enter text.</w:t>
+          </w:r>
+        </w:p>
+      </w:docPartBody>
+    </w:docPart>
+    <w:docPart>
+      <w:docPartPr>
+        <w:name w:val="D21EC21702E04368B8D8CD1B2608CEDF"/>
+        <w:category>
+          <w:name w:val="Общие"/>
+          <w:gallery w:val="placeholder"/>
+        </w:category>
+        <w:types>
+          <w:type w:val="bbPlcHdr"/>
+        </w:types>
+        <w:behaviors>
+          <w:behavior w:val="content"/>
+        </w:behaviors>
+        <w:guid w:val="{480FF7A3-509E-407D-8EE4-5B7454C4C95E}"/>
+      </w:docPartPr>
+      <w:docPartBody>
+        <w:p>
+          <w:pPr>
+            <w:pStyle w:val="D21EC21702E04368B8D8CD1B2608CEDF"/>
+          </w:pPr>
+          <w:r>
+            <w:rPr>
+              <w:rStyle w:val="a3"/>
+            </w:rPr>
+            <w:t>Click or tap here to enter text.</w:t>
+          </w:r>
+        </w:p>
+      </w:docPartBody>
+    </w:docPart>
+    <w:docPart>
+      <w:docPartPr>
+        <w:name w:val="0B23AE71E1E44F9A93D70D4FBFF30E30"/>
+        <w:category>
+          <w:name w:val="Общие"/>
+          <w:gallery w:val="placeholder"/>
+        </w:category>
+        <w:types>
+          <w:type w:val="bbPlcHdr"/>
+        </w:types>
+        <w:behaviors>
+          <w:behavior w:val="content"/>
+        </w:behaviors>
+        <w:guid w:val="{9E750015-303D-4390-ADB9-00A4CEEBBF93}"/>
+      </w:docPartPr>
+      <w:docPartBody>
+        <w:p>
+          <w:pPr>
+            <w:pStyle w:val="0B23AE71E1E44F9A93D70D4FBFF30E30"/>
+          </w:pPr>
+          <w:r>
+            <w:rPr>
+              <w:rStyle w:val="a3"/>
+            </w:rPr>
+            <w:t>Click or tap here to enter text.</w:t>
+          </w:r>
+        </w:p>
+      </w:docPartBody>
+    </w:docPart>
+    <w:docPart>
+      <w:docPartPr>
+        <w:name w:val="7824A49FBA2D481DBC4F01C03BFE33C5"/>
+        <w:category>
+          <w:name w:val="Общие"/>
+          <w:gallery w:val="placeholder"/>
+        </w:category>
+        <w:types>
+          <w:type w:val="bbPlcHdr"/>
+        </w:types>
+        <w:behaviors>
+          <w:behavior w:val="content"/>
+        </w:behaviors>
+        <w:guid w:val="{1079718E-7DF6-4C58-A8D4-48BFDBA01E0B}"/>
+      </w:docPartPr>
+      <w:docPartBody>
+        <w:p>
+          <w:pPr>
+            <w:pStyle w:val="7824A49FBA2D481DBC4F01C03BFE33C5"/>
+          </w:pPr>
+          <w:r>
+            <w:rPr>
+              <w:rStyle w:val="a3"/>
+            </w:rPr>
+            <w:t>Click or tap here to enter text.</w:t>
+          </w:r>
+        </w:p>
+      </w:docPartBody>
+    </w:docPart>
+    <w:docPart>
+      <w:docPartPr>
+        <w:name w:val="4FFECBC618F24344B3AF244D739659D1"/>
+        <w:category>
+          <w:name w:val="Общие"/>
+          <w:gallery w:val="placeholder"/>
+        </w:category>
+        <w:types>
+          <w:type w:val="bbPlcHdr"/>
+        </w:types>
+        <w:behaviors>
+          <w:behavior w:val="content"/>
+        </w:behaviors>
+        <w:guid w:val="{C7E54864-6B9E-4948-8DFA-759E905C0722}"/>
+      </w:docPartPr>
+      <w:docPartBody>
+        <w:p>
+          <w:pPr>
+            <w:pStyle w:val="4FFECBC618F24344B3AF244D739659D1"/>
+          </w:pPr>
+          <w:r>
+            <w:rPr>
+              <w:rStyle w:val="a3"/>
             </w:rPr>
             <w:t>Click or tap here to enter text.</w:t>
           </w:r>
@@ -949,33 +1383,33 @@
 </file>
 
 <file path=word/glossary/fontTable.xml><?xml version="1.0" encoding="utf-8"?>
-<w:fonts xmlns:mc="http://schemas.openxmlformats.org/markup-compatibility/2006" xmlns:r="http://schemas.openxmlformats.org/officeDocument/2006/relationships" xmlns:w="http://schemas.openxmlformats.org/wordprocessingml/2006/main" xmlns:w14="http://schemas.microsoft.com/office/word/2010/wordml" xmlns:w15="http://schemas.microsoft.com/office/word/2012/wordml" mc:Ignorable="w14 w15">
+<w:fonts xmlns:mc="http://schemas.openxmlformats.org/markup-compatibility/2006" xmlns:r="http://schemas.openxmlformats.org/officeDocument/2006/relationships" xmlns:w="http://schemas.openxmlformats.org/wordprocessingml/2006/main" xmlns:w14="http://schemas.microsoft.com/office/word/2010/wordml" xmlns:w15="http://schemas.microsoft.com/office/word/2012/wordml" xmlns:w16se="http://schemas.microsoft.com/office/word/2015/wordml/symex" mc:Ignorable="w14 w15 w16se">
   <w:font w:name="Calibri">
     <w:panose1 w:val="020F0502020204030204"/>
-    <w:charset w:val="00"/>
+    <w:charset w:val="CC"/>
     <w:family w:val="swiss"/>
     <w:pitch w:val="variable"/>
-    <w:sig w:usb0="E0002EFF" w:usb1="C000247B" w:usb2="00000009" w:usb3="00000000" w:csb0="000001FF" w:csb1="00000000"/>
+    <w:sig w:usb0="E4002EFF" w:usb1="C000247B" w:usb2="00000009" w:usb3="00000000" w:csb0="000001FF" w:csb1="00000000"/>
   </w:font>
   <w:font w:name="Times New Roman">
     <w:panose1 w:val="02020603050405020304"/>
-    <w:charset w:val="00"/>
+    <w:charset w:val="CC"/>
     <w:family w:val="roman"/>
     <w:pitch w:val="variable"/>
     <w:sig w:usb0="E0002EFF" w:usb1="C000785B" w:usb2="00000009" w:usb3="00000000" w:csb0="000001FF" w:csb1="00000000"/>
   </w:font>
   <w:font w:name="Calibri Light">
     <w:panose1 w:val="020F0302020204030204"/>
-    <w:charset w:val="00"/>
+    <w:charset w:val="CC"/>
     <w:family w:val="swiss"/>
     <w:pitch w:val="variable"/>
-    <w:sig w:usb0="E0002AFF" w:usb1="C000247B" w:usb2="00000009" w:usb3="00000000" w:csb0="000001FF" w:csb1="00000000"/>
+    <w:sig w:usb0="E4002EFF" w:usb1="C000247B" w:usb2="00000009" w:usb3="00000000" w:csb0="000001FF" w:csb1="00000000"/>
   </w:font>
 </w:fonts>
 </file>
 
 <file path=word/glossary/settings.xml><?xml version="1.0" encoding="utf-8"?>
-<w:settings xmlns:mc="http://schemas.openxmlformats.org/markup-compatibility/2006" xmlns:o="urn:schemas-microsoft-com:office:office" xmlns:r="http://schemas.openxmlformats.org/officeDocument/2006/relationships" xmlns:m="http://schemas.openxmlformats.org/officeDocument/2006/math" xmlns:v="urn:schemas-microsoft-com:vml" xmlns:w10="urn:schemas-microsoft-com:office:word" xmlns:w="http://schemas.openxmlformats.org/wordprocessingml/2006/main" xmlns:w14="http://schemas.microsoft.com/office/word/2010/wordml" xmlns:w15="http://schemas.microsoft.com/office/word/2012/wordml" xmlns:sl="http://schemas.openxmlformats.org/schemaLibrary/2006/main" mc:Ignorable="w14 w15">
+<w:settings xmlns:mc="http://schemas.openxmlformats.org/markup-compatibility/2006" xmlns:o="urn:schemas-microsoft-com:office:office" xmlns:r="http://schemas.openxmlformats.org/officeDocument/2006/relationships" xmlns:m="http://schemas.openxmlformats.org/officeDocument/2006/math" xmlns:v="urn:schemas-microsoft-com:vml" xmlns:w10="urn:schemas-microsoft-com:office:word" xmlns:w="http://schemas.openxmlformats.org/wordprocessingml/2006/main" xmlns:w14="http://schemas.microsoft.com/office/word/2010/wordml" xmlns:w15="http://schemas.microsoft.com/office/word/2012/wordml" xmlns:w16se="http://schemas.microsoft.com/office/word/2015/wordml/symex" xmlns:sl="http://schemas.openxmlformats.org/schemaLibrary/2006/main" mc:Ignorable="w14 w15 w16se">
   <w:view w:val="normal"/>
   <w:defaultTabStop w:val="708"/>
   <w:hyphenationZone w:val="425"/>
@@ -998,7 +1432,9 @@
     <w:rsid w:val="002F1646"/>
     <w:rsid w:val="00350085"/>
     <w:rsid w:val="00381BAF"/>
+    <w:rsid w:val="003A6EB3"/>
     <w:rsid w:val="003D27C1"/>
+    <w:rsid w:val="005335A5"/>
     <w:rsid w:val="006324B1"/>
     <w:rsid w:val="00654E0E"/>
     <w:rsid w:val="007D350D"/>
@@ -1026,14 +1462,14 @@
   </m:mathPr>
   <w:themeFontLang w:val="bg-BG"/>
   <w:clrSchemeMapping w:bg1="light1" w:t1="dark1" w:bg2="light2" w:t2="dark2" w:accent1="accent1" w:accent2="accent2" w:accent3="accent3" w:accent4="accent4" w:accent5="accent5" w:accent6="accent6" w:hyperlink="hyperlink" w:followedHyperlink="followedHyperlink"/>
-  <w:decimalSymbol w:val="."/>
-  <w:listSeparator w:val=","/>
+  <w:decimalSymbol w:val=","/>
+  <w:listSeparator w:val=";"/>
   <w15:chartTrackingRefBased/>
 </w:settings>
 </file>
 
 <file path=word/glossary/styles.xml><?xml version="1.0" encoding="utf-8"?>
-<w:styles xmlns:mc="http://schemas.openxmlformats.org/markup-compatibility/2006" xmlns:r="http://schemas.openxmlformats.org/officeDocument/2006/relationships" xmlns:w="http://schemas.openxmlformats.org/wordprocessingml/2006/main" xmlns:w14="http://schemas.microsoft.com/office/word/2010/wordml" xmlns:w15="http://schemas.microsoft.com/office/word/2012/wordml" mc:Ignorable="w14 w15">
+<w:styles xmlns:mc="http://schemas.openxmlformats.org/markup-compatibility/2006" xmlns:r="http://schemas.openxmlformats.org/officeDocument/2006/relationships" xmlns:w="http://schemas.openxmlformats.org/wordprocessingml/2006/main" xmlns:w14="http://schemas.microsoft.com/office/word/2010/wordml" xmlns:w15="http://schemas.microsoft.com/office/word/2012/wordml" xmlns:w16se="http://schemas.microsoft.com/office/word/2015/wordml/symex" mc:Ignorable="w14 w15 w16se">
   <w:docDefaults>
     <w:rPrDefault>
       <w:rPr>
@@ -1422,17 +1858,17 @@
     <w:lsdException w:name="List Table 6 Colorful Accent 6" w:uiPriority="51"/>
     <w:lsdException w:name="List Table 7 Colorful Accent 6" w:uiPriority="52"/>
   </w:latentStyles>
-  <w:style w:type="paragraph" w:default="1" w:styleId="Normal">
+  <w:style w:type="paragraph" w:default="1" w:styleId="a">
     <w:name w:val="Normal"/>
     <w:qFormat/>
   </w:style>
-  <w:style w:type="character" w:default="1" w:styleId="DefaultParagraphFont">
+  <w:style w:type="character" w:default="1" w:styleId="a0">
     <w:name w:val="Default Paragraph Font"/>
     <w:uiPriority w:val="1"/>
     <w:semiHidden/>
     <w:unhideWhenUsed/>
   </w:style>
-  <w:style w:type="table" w:default="1" w:styleId="TableNormal">
+  <w:style w:type="table" w:default="1" w:styleId="a1">
     <w:name w:val="Normal Table"/>
     <w:uiPriority w:val="99"/>
     <w:semiHidden/>
@@ -1447,18 +1883,18 @@
       </w:tblCellMar>
     </w:tblPr>
   </w:style>
-  <w:style w:type="numbering" w:default="1" w:styleId="NoList">
+  <w:style w:type="numbering" w:default="1" w:styleId="a2">
     <w:name w:val="No List"/>
     <w:uiPriority w:val="99"/>
     <w:semiHidden/>
     <w:unhideWhenUsed/>
   </w:style>
-  <w:style w:type="character" w:styleId="PlaceholderText">
+  <w:style w:type="character" w:styleId="a3">
     <w:name w:val="Placeholder Text"/>
-    <w:basedOn w:val="DefaultParagraphFont"/>
+    <w:basedOn w:val="a0"/>
     <w:uiPriority w:val="99"/>
     <w:semiHidden/>
-    <w:rsid w:val="00D654F1"/>
+    <w:rsid w:val="005335A5"/>
     <w:rPr>
       <w:color w:val="808080"/>
     </w:rPr>
@@ -1467,11 +1903,91 @@
     <w:name w:val="0E74422E02C64E87B3E78A000C643943"/>
     <w:rsid w:val="00D654F1"/>
   </w:style>
+  <w:style w:type="paragraph" w:customStyle="1" w:styleId="64F39D13A50F42BCBD2C6DEAB168CB93">
+    <w:name w:val="64F39D13A50F42BCBD2C6DEAB168CB93"/>
+    <w:rsid w:val="005335A5"/>
+    <w:rPr>
+      <w:rFonts w:eastAsiaTheme="minorHAnsi"/>
+      <w:lang w:eastAsia="en-US"/>
+    </w:rPr>
+  </w:style>
+  <w:style w:type="paragraph" w:customStyle="1" w:styleId="B220C2F4B4A34BB3A9E63FA56F4BF1F9">
+    <w:name w:val="B220C2F4B4A34BB3A9E63FA56F4BF1F9"/>
+    <w:rsid w:val="005335A5"/>
+    <w:rPr>
+      <w:rFonts w:eastAsiaTheme="minorHAnsi"/>
+      <w:lang w:eastAsia="en-US"/>
+    </w:rPr>
+  </w:style>
+  <w:style w:type="paragraph" w:customStyle="1" w:styleId="13120457DFFC4DB089A0C352C70444D4">
+    <w:name w:val="13120457DFFC4DB089A0C352C70444D4"/>
+    <w:rsid w:val="005335A5"/>
+    <w:rPr>
+      <w:rFonts w:eastAsiaTheme="minorHAnsi"/>
+      <w:lang w:eastAsia="en-US"/>
+    </w:rPr>
+  </w:style>
+  <w:style w:type="paragraph" w:customStyle="1" w:styleId="FBCE835FC0914086BC26239CEC3E1E45">
+    <w:name w:val="FBCE835FC0914086BC26239CEC3E1E45"/>
+    <w:rsid w:val="005335A5"/>
+    <w:rPr>
+      <w:rFonts w:eastAsiaTheme="minorHAnsi"/>
+      <w:lang w:eastAsia="en-US"/>
+    </w:rPr>
+  </w:style>
+  <w:style w:type="paragraph" w:customStyle="1" w:styleId="B30DB1409B474D0AB0AA0251B1EF2197">
+    <w:name w:val="B30DB1409B474D0AB0AA0251B1EF2197"/>
+    <w:rsid w:val="005335A5"/>
+    <w:rPr>
+      <w:rFonts w:eastAsiaTheme="minorHAnsi"/>
+      <w:lang w:eastAsia="en-US"/>
+    </w:rPr>
+  </w:style>
+  <w:style w:type="paragraph" w:customStyle="1" w:styleId="9724C5D9F8DA4A89820BF16A1D690A86">
+    <w:name w:val="9724C5D9F8DA4A89820BF16A1D690A86"/>
+    <w:rsid w:val="005335A5"/>
+    <w:rPr>
+      <w:rFonts w:eastAsiaTheme="minorHAnsi"/>
+      <w:lang w:eastAsia="en-US"/>
+    </w:rPr>
+  </w:style>
+  <w:style w:type="paragraph" w:customStyle="1" w:styleId="D21EC21702E04368B8D8CD1B2608CEDF">
+    <w:name w:val="D21EC21702E04368B8D8CD1B2608CEDF"/>
+    <w:rsid w:val="005335A5"/>
+    <w:rPr>
+      <w:rFonts w:eastAsiaTheme="minorHAnsi"/>
+      <w:lang w:eastAsia="en-US"/>
+    </w:rPr>
+  </w:style>
+  <w:style w:type="paragraph" w:customStyle="1" w:styleId="0B23AE71E1E44F9A93D70D4FBFF30E30">
+    <w:name w:val="0B23AE71E1E44F9A93D70D4FBFF30E30"/>
+    <w:rsid w:val="005335A5"/>
+    <w:rPr>
+      <w:rFonts w:eastAsiaTheme="minorHAnsi"/>
+      <w:lang w:eastAsia="en-US"/>
+    </w:rPr>
+  </w:style>
+  <w:style w:type="paragraph" w:customStyle="1" w:styleId="7824A49FBA2D481DBC4F01C03BFE33C5">
+    <w:name w:val="7824A49FBA2D481DBC4F01C03BFE33C5"/>
+    <w:rsid w:val="005335A5"/>
+    <w:rPr>
+      <w:rFonts w:eastAsiaTheme="minorHAnsi"/>
+      <w:lang w:eastAsia="en-US"/>
+    </w:rPr>
+  </w:style>
+  <w:style w:type="paragraph" w:customStyle="1" w:styleId="4FFECBC618F24344B3AF244D739659D1">
+    <w:name w:val="4FFECBC618F24344B3AF244D739659D1"/>
+    <w:rsid w:val="005335A5"/>
+    <w:rPr>
+      <w:rFonts w:eastAsiaTheme="minorHAnsi"/>
+      <w:lang w:eastAsia="en-US"/>
+    </w:rPr>
+  </w:style>
 </w:styles>
 </file>
 
 <file path=word/glossary/webSettings.xml><?xml version="1.0" encoding="utf-8"?>
-<w:webSettings xmlns:mc="http://schemas.openxmlformats.org/markup-compatibility/2006" xmlns:r="http://schemas.openxmlformats.org/officeDocument/2006/relationships" xmlns:w="http://schemas.openxmlformats.org/wordprocessingml/2006/main" xmlns:w14="http://schemas.microsoft.com/office/word/2010/wordml" xmlns:w15="http://schemas.microsoft.com/office/word/2012/wordml" mc:Ignorable="w14 w15">
+<w:webSettings xmlns:mc="http://schemas.openxmlformats.org/markup-compatibility/2006" xmlns:r="http://schemas.openxmlformats.org/officeDocument/2006/relationships" xmlns:w="http://schemas.openxmlformats.org/wordprocessingml/2006/main" xmlns:w14="http://schemas.microsoft.com/office/word/2010/wordml" xmlns:w15="http://schemas.microsoft.com/office/word/2012/wordml" xmlns:w16se="http://schemas.microsoft.com/office/word/2015/wordml/symex" mc:Ignorable="w14 w15 w16se">
   <w:optimizeForBrowser/>
   <w:allowPNG/>
 </w:webSettings>

</xml_diff>